<commit_message>
minor fixes to previous lab, add third
</commit_message>
<xml_diff>
--- a/lab2/lab2_report.docx
+++ b/lab2/lab2_report.docx
@@ -539,8 +539,6 @@
         </w:rPr>
         <w:t>Львів 2020</w:t>
       </w:r>
-      <w:bookmarkStart w:id="0" w:name="_GoBack"/>
-      <w:bookmarkEnd w:id="0"/>
     </w:p>
     <w:p>
       <w:pPr>
@@ -1086,7 +1084,7 @@
           <w:color w:val="000000"/>
           <w:sz w:val="19"/>
           <w:szCs w:val="19"/>
-          <w:lang w:val="ru-RU"/>
+          <w:lang w:val="en-US"/>
         </w:rPr>
       </w:pPr>
       <w:r>
@@ -1095,9 +1093,173 @@
           <w:color w:val="808080"/>
           <w:sz w:val="19"/>
           <w:szCs w:val="19"/>
-          <w:lang w:val="ru-RU"/>
-        </w:rPr>
-        <w:t>#</w:t>
+          <w:lang w:val="en-US"/>
+        </w:rPr>
+        <w:t>#include</w:t>
+      </w:r>
+      <w:r>
+        <w:rPr>
+          <w:rFonts w:ascii="Consolas" w:eastAsiaTheme="minorHAnsi" w:hAnsi="Consolas" w:cs="Consolas"/>
+          <w:color w:val="000000"/>
+          <w:sz w:val="19"/>
+          <w:szCs w:val="19"/>
+          <w:lang w:val="en-US"/>
+        </w:rPr>
+        <w:t xml:space="preserve"> </w:t>
+      </w:r>
+      <w:r>
+        <w:rPr>
+          <w:rFonts w:ascii="Consolas" w:eastAsiaTheme="minorHAnsi" w:hAnsi="Consolas" w:cs="Consolas"/>
+          <w:color w:val="A31515"/>
+          <w:sz w:val="19"/>
+          <w:szCs w:val="19"/>
+          <w:lang w:val="en-US"/>
+        </w:rPr>
+        <w:t>&lt;</w:t>
+      </w:r>
+      <w:proofErr w:type="spellStart"/>
+      <w:r>
+        <w:rPr>
+          <w:rFonts w:ascii="Consolas" w:eastAsiaTheme="minorHAnsi" w:hAnsi="Consolas" w:cs="Consolas"/>
+          <w:color w:val="A31515"/>
+          <w:sz w:val="19"/>
+          <w:szCs w:val="19"/>
+          <w:lang w:val="en-US"/>
+        </w:rPr>
+        <w:t>stdio.h</w:t>
+      </w:r>
+      <w:proofErr w:type="spellEnd"/>
+      <w:r>
+        <w:rPr>
+          <w:rFonts w:ascii="Consolas" w:eastAsiaTheme="minorHAnsi" w:hAnsi="Consolas" w:cs="Consolas"/>
+          <w:color w:val="A31515"/>
+          <w:sz w:val="19"/>
+          <w:szCs w:val="19"/>
+          <w:lang w:val="en-US"/>
+        </w:rPr>
+        <w:t>&gt;</w:t>
+      </w:r>
+    </w:p>
+    <w:p>
+      <w:pPr>
+        <w:autoSpaceDE w:val="0"/>
+        <w:autoSpaceDN w:val="0"/>
+        <w:adjustRightInd w:val="0"/>
+        <w:spacing w:after="0" w:line="240" w:lineRule="auto"/>
+        <w:rPr>
+          <w:rFonts w:ascii="Consolas" w:eastAsiaTheme="minorHAnsi" w:hAnsi="Consolas" w:cs="Consolas"/>
+          <w:color w:val="000000"/>
+          <w:sz w:val="19"/>
+          <w:szCs w:val="19"/>
+          <w:lang w:val="en-US"/>
+        </w:rPr>
+      </w:pPr>
+    </w:p>
+    <w:p>
+      <w:pPr>
+        <w:autoSpaceDE w:val="0"/>
+        <w:autoSpaceDN w:val="0"/>
+        <w:adjustRightInd w:val="0"/>
+        <w:spacing w:after="0" w:line="240" w:lineRule="auto"/>
+        <w:rPr>
+          <w:rFonts w:ascii="Consolas" w:eastAsiaTheme="minorHAnsi" w:hAnsi="Consolas" w:cs="Consolas"/>
+          <w:color w:val="000000"/>
+          <w:sz w:val="19"/>
+          <w:szCs w:val="19"/>
+          <w:lang w:val="en-US"/>
+        </w:rPr>
+      </w:pPr>
+      <w:r>
+        <w:rPr>
+          <w:rFonts w:ascii="Consolas" w:eastAsiaTheme="minorHAnsi" w:hAnsi="Consolas" w:cs="Consolas"/>
+          <w:color w:val="0000FF"/>
+          <w:sz w:val="19"/>
+          <w:szCs w:val="19"/>
+          <w:lang w:val="en-US"/>
+        </w:rPr>
+        <w:t>extern</w:t>
+      </w:r>
+      <w:r>
+        <w:rPr>
+          <w:rFonts w:ascii="Consolas" w:eastAsiaTheme="minorHAnsi" w:hAnsi="Consolas" w:cs="Consolas"/>
+          <w:color w:val="000000"/>
+          <w:sz w:val="19"/>
+          <w:szCs w:val="19"/>
+          <w:lang w:val="en-US"/>
+        </w:rPr>
+        <w:t xml:space="preserve"> </w:t>
+      </w:r>
+      <w:r>
+        <w:rPr>
+          <w:rFonts w:ascii="Consolas" w:eastAsiaTheme="minorHAnsi" w:hAnsi="Consolas" w:cs="Consolas"/>
+          <w:color w:val="A31515"/>
+          <w:sz w:val="19"/>
+          <w:szCs w:val="19"/>
+          <w:lang w:val="en-US"/>
+        </w:rPr>
+        <w:t>"C"</w:t>
+      </w:r>
+      <w:r>
+        <w:rPr>
+          <w:rFonts w:ascii="Consolas" w:eastAsiaTheme="minorHAnsi" w:hAnsi="Consolas" w:cs="Consolas"/>
+          <w:color w:val="000000"/>
+          <w:sz w:val="19"/>
+          <w:szCs w:val="19"/>
+          <w:lang w:val="en-US"/>
+        </w:rPr>
+        <w:t xml:space="preserve"> </w:t>
+      </w:r>
+      <w:proofErr w:type="gramStart"/>
+      <w:r>
+        <w:rPr>
+          <w:rFonts w:ascii="Consolas" w:eastAsiaTheme="minorHAnsi" w:hAnsi="Consolas" w:cs="Consolas"/>
+          <w:color w:val="0000FF"/>
+          <w:sz w:val="19"/>
+          <w:szCs w:val="19"/>
+          <w:lang w:val="en-US"/>
+        </w:rPr>
+        <w:t>int</w:t>
+      </w:r>
+      <w:r>
+        <w:rPr>
+          <w:rFonts w:ascii="Consolas" w:eastAsiaTheme="minorHAnsi" w:hAnsi="Consolas" w:cs="Consolas"/>
+          <w:color w:val="000000"/>
+          <w:sz w:val="19"/>
+          <w:szCs w:val="19"/>
+          <w:lang w:val="en-US"/>
+        </w:rPr>
+        <w:t xml:space="preserve">  _</w:t>
+      </w:r>
+      <w:proofErr w:type="gramEnd"/>
+      <w:r>
+        <w:rPr>
+          <w:rFonts w:ascii="Consolas" w:eastAsiaTheme="minorHAnsi" w:hAnsi="Consolas" w:cs="Consolas"/>
+          <w:color w:val="000000"/>
+          <w:sz w:val="19"/>
+          <w:szCs w:val="19"/>
+          <w:lang w:val="en-US"/>
+        </w:rPr>
+        <w:t>calc(</w:t>
+      </w:r>
+      <w:r>
+        <w:rPr>
+          <w:rFonts w:ascii="Consolas" w:eastAsiaTheme="minorHAnsi" w:hAnsi="Consolas" w:cs="Consolas"/>
+          <w:color w:val="0000FF"/>
+          <w:sz w:val="19"/>
+          <w:szCs w:val="19"/>
+          <w:lang w:val="en-US"/>
+        </w:rPr>
+        <w:t>char</w:t>
+      </w:r>
+      <w:r>
+        <w:rPr>
+          <w:rFonts w:ascii="Consolas" w:eastAsiaTheme="minorHAnsi" w:hAnsi="Consolas" w:cs="Consolas"/>
+          <w:color w:val="000000"/>
+          <w:sz w:val="19"/>
+          <w:szCs w:val="19"/>
+          <w:lang w:val="en-US"/>
+        </w:rPr>
+        <w:t xml:space="preserve"> </w:t>
       </w:r>
       <w:r>
         <w:rPr>
@@ -1107,100 +1269,58 @@
           <w:szCs w:val="19"/>
           <w:lang w:val="en-US"/>
         </w:rPr>
-        <w:t>include</w:t>
-      </w:r>
-      <w:r>
-        <w:rPr>
-          <w:rFonts w:ascii="Consolas" w:eastAsiaTheme="minorHAnsi" w:hAnsi="Consolas" w:cs="Consolas"/>
-          <w:color w:val="000000"/>
-          <w:sz w:val="19"/>
-          <w:szCs w:val="19"/>
-          <w:lang w:val="ru-RU"/>
+        <w:t>C</w:t>
+      </w:r>
+      <w:r>
+        <w:rPr>
+          <w:rFonts w:ascii="Consolas" w:eastAsiaTheme="minorHAnsi" w:hAnsi="Consolas" w:cs="Consolas"/>
+          <w:color w:val="000000"/>
+          <w:sz w:val="19"/>
+          <w:szCs w:val="19"/>
+          <w:lang w:val="en-US"/>
+        </w:rPr>
+        <w:t xml:space="preserve">, </w:t>
+      </w:r>
+      <w:r>
+        <w:rPr>
+          <w:rFonts w:ascii="Consolas" w:eastAsiaTheme="minorHAnsi" w:hAnsi="Consolas" w:cs="Consolas"/>
+          <w:color w:val="0000FF"/>
+          <w:sz w:val="19"/>
+          <w:szCs w:val="19"/>
+          <w:lang w:val="en-US"/>
+        </w:rPr>
+        <w:t>short</w:t>
+      </w:r>
+      <w:r>
+        <w:rPr>
+          <w:rFonts w:ascii="Consolas" w:eastAsiaTheme="minorHAnsi" w:hAnsi="Consolas" w:cs="Consolas"/>
+          <w:color w:val="000000"/>
+          <w:sz w:val="19"/>
+          <w:szCs w:val="19"/>
+          <w:lang w:val="en-US"/>
         </w:rPr>
         <w:t xml:space="preserve"> </w:t>
       </w:r>
       <w:r>
         <w:rPr>
           <w:rFonts w:ascii="Consolas" w:eastAsiaTheme="minorHAnsi" w:hAnsi="Consolas" w:cs="Consolas"/>
-          <w:color w:val="A31515"/>
-          <w:sz w:val="19"/>
-          <w:szCs w:val="19"/>
-          <w:lang w:val="ru-RU"/>
-        </w:rPr>
-        <w:t>&lt;</w:t>
-      </w:r>
-      <w:proofErr w:type="spellStart"/>
-      <w:r>
-        <w:rPr>
-          <w:rFonts w:ascii="Consolas" w:eastAsiaTheme="minorHAnsi" w:hAnsi="Consolas" w:cs="Consolas"/>
-          <w:color w:val="A31515"/>
-          <w:sz w:val="19"/>
-          <w:szCs w:val="19"/>
-          <w:lang w:val="en-US"/>
-        </w:rPr>
-        <w:t>stdio</w:t>
-      </w:r>
-      <w:proofErr w:type="spellEnd"/>
-      <w:r>
-        <w:rPr>
-          <w:rFonts w:ascii="Consolas" w:eastAsiaTheme="minorHAnsi" w:hAnsi="Consolas" w:cs="Consolas"/>
-          <w:color w:val="A31515"/>
-          <w:sz w:val="19"/>
-          <w:szCs w:val="19"/>
-          <w:lang w:val="ru-RU"/>
-        </w:rPr>
-        <w:t>.</w:t>
-      </w:r>
-      <w:r>
-        <w:rPr>
-          <w:rFonts w:ascii="Consolas" w:eastAsiaTheme="minorHAnsi" w:hAnsi="Consolas" w:cs="Consolas"/>
-          <w:color w:val="A31515"/>
-          <w:sz w:val="19"/>
-          <w:szCs w:val="19"/>
-          <w:lang w:val="en-US"/>
-        </w:rPr>
-        <w:t>h</w:t>
-      </w:r>
-      <w:r>
-        <w:rPr>
-          <w:rFonts w:ascii="Consolas" w:eastAsiaTheme="minorHAnsi" w:hAnsi="Consolas" w:cs="Consolas"/>
-          <w:color w:val="A31515"/>
-          <w:sz w:val="19"/>
-          <w:szCs w:val="19"/>
-          <w:lang w:val="ru-RU"/>
-        </w:rPr>
-        <w:t>&gt;</w:t>
-      </w:r>
-    </w:p>
-    <w:p>
-      <w:pPr>
-        <w:autoSpaceDE w:val="0"/>
-        <w:autoSpaceDN w:val="0"/>
-        <w:adjustRightInd w:val="0"/>
-        <w:spacing w:after="0" w:line="240" w:lineRule="auto"/>
-        <w:rPr>
-          <w:rFonts w:ascii="Consolas" w:eastAsiaTheme="minorHAnsi" w:hAnsi="Consolas" w:cs="Consolas"/>
-          <w:color w:val="000000"/>
-          <w:sz w:val="19"/>
-          <w:szCs w:val="19"/>
-          <w:lang w:val="ru-RU"/>
-        </w:rPr>
-      </w:pPr>
-    </w:p>
-    <w:p>
-      <w:pPr>
-        <w:autoSpaceDE w:val="0"/>
-        <w:autoSpaceDN w:val="0"/>
-        <w:adjustRightInd w:val="0"/>
-        <w:spacing w:after="0" w:line="240" w:lineRule="auto"/>
-        <w:rPr>
-          <w:rFonts w:ascii="Consolas" w:eastAsiaTheme="minorHAnsi" w:hAnsi="Consolas" w:cs="Consolas"/>
-          <w:color w:val="000000"/>
-          <w:sz w:val="19"/>
-          <w:szCs w:val="19"/>
-          <w:lang w:val="en-US"/>
-        </w:rPr>
-      </w:pPr>
+          <w:color w:val="808080"/>
+          <w:sz w:val="19"/>
+          <w:szCs w:val="19"/>
+          <w:lang w:val="en-US"/>
+        </w:rPr>
+        <w:t>A</w:t>
+      </w:r>
+      <w:r>
+        <w:rPr>
+          <w:rFonts w:ascii="Consolas" w:eastAsiaTheme="minorHAnsi" w:hAnsi="Consolas" w:cs="Consolas"/>
+          <w:color w:val="000000"/>
+          <w:sz w:val="19"/>
+          <w:szCs w:val="19"/>
+          <w:lang w:val="en-US"/>
+        </w:rPr>
+        <w:t xml:space="preserve">, </w:t>
+      </w:r>
       <w:r>
         <w:rPr>
           <w:rFonts w:ascii="Consolas" w:eastAsiaTheme="minorHAnsi" w:hAnsi="Consolas" w:cs="Consolas"/>
@@ -1209,159 +1329,7 @@
           <w:szCs w:val="19"/>
           <w:lang w:val="en-US"/>
         </w:rPr>
-        <w:t>extern</w:t>
-      </w:r>
-      <w:r>
-        <w:rPr>
-          <w:rFonts w:ascii="Consolas" w:eastAsiaTheme="minorHAnsi" w:hAnsi="Consolas" w:cs="Consolas"/>
-          <w:color w:val="000000"/>
-          <w:sz w:val="19"/>
-          <w:szCs w:val="19"/>
-          <w:lang w:val="en-US"/>
-        </w:rPr>
-        <w:t xml:space="preserve"> </w:t>
-      </w:r>
-      <w:r>
-        <w:rPr>
-          <w:rFonts w:ascii="Consolas" w:eastAsiaTheme="minorHAnsi" w:hAnsi="Consolas" w:cs="Consolas"/>
-          <w:color w:val="A31515"/>
-          <w:sz w:val="19"/>
-          <w:szCs w:val="19"/>
-          <w:lang w:val="en-US"/>
-        </w:rPr>
-        <w:t>"C"</w:t>
-      </w:r>
-      <w:r>
-        <w:rPr>
-          <w:rFonts w:ascii="Consolas" w:eastAsiaTheme="minorHAnsi" w:hAnsi="Consolas" w:cs="Consolas"/>
-          <w:color w:val="000000"/>
-          <w:sz w:val="19"/>
-          <w:szCs w:val="19"/>
-          <w:lang w:val="en-US"/>
-        </w:rPr>
-        <w:t xml:space="preserve"> </w:t>
-      </w:r>
-      <w:proofErr w:type="gramStart"/>
-      <w:r>
-        <w:rPr>
-          <w:rFonts w:ascii="Consolas" w:eastAsiaTheme="minorHAnsi" w:hAnsi="Consolas" w:cs="Consolas"/>
-          <w:color w:val="0000FF"/>
-          <w:sz w:val="19"/>
-          <w:szCs w:val="19"/>
-          <w:lang w:val="en-US"/>
-        </w:rPr>
         <w:t>int</w:t>
-      </w:r>
-      <w:r>
-        <w:rPr>
-          <w:rFonts w:ascii="Consolas" w:eastAsiaTheme="minorHAnsi" w:hAnsi="Consolas" w:cs="Consolas"/>
-          <w:color w:val="000000"/>
-          <w:sz w:val="19"/>
-          <w:szCs w:val="19"/>
-          <w:lang w:val="en-US"/>
-        </w:rPr>
-        <w:t xml:space="preserve">  calc</w:t>
-      </w:r>
-      <w:proofErr w:type="gramEnd"/>
-      <w:r>
-        <w:rPr>
-          <w:rFonts w:ascii="Consolas" w:eastAsiaTheme="minorHAnsi" w:hAnsi="Consolas" w:cs="Consolas"/>
-          <w:color w:val="000000"/>
-          <w:sz w:val="19"/>
-          <w:szCs w:val="19"/>
-          <w:lang w:val="en-US"/>
-        </w:rPr>
-        <w:t>(</w:t>
-      </w:r>
-      <w:r>
-        <w:rPr>
-          <w:rFonts w:ascii="Consolas" w:eastAsiaTheme="minorHAnsi" w:hAnsi="Consolas" w:cs="Consolas"/>
-          <w:color w:val="0000FF"/>
-          <w:sz w:val="19"/>
-          <w:szCs w:val="19"/>
-          <w:lang w:val="en-US"/>
-        </w:rPr>
-        <w:t>short</w:t>
-      </w:r>
-      <w:r>
-        <w:rPr>
-          <w:rFonts w:ascii="Consolas" w:eastAsiaTheme="minorHAnsi" w:hAnsi="Consolas" w:cs="Consolas"/>
-          <w:color w:val="000000"/>
-          <w:sz w:val="19"/>
-          <w:szCs w:val="19"/>
-          <w:lang w:val="en-US"/>
-        </w:rPr>
-        <w:t xml:space="preserve"> </w:t>
-      </w:r>
-      <w:r>
-        <w:rPr>
-          <w:rFonts w:ascii="Consolas" w:eastAsiaTheme="minorHAnsi" w:hAnsi="Consolas" w:cs="Consolas"/>
-          <w:color w:val="808080"/>
-          <w:sz w:val="19"/>
-          <w:szCs w:val="19"/>
-          <w:lang w:val="en-US"/>
-        </w:rPr>
-        <w:t>C</w:t>
-      </w:r>
-      <w:r>
-        <w:rPr>
-          <w:rFonts w:ascii="Consolas" w:eastAsiaTheme="minorHAnsi" w:hAnsi="Consolas" w:cs="Consolas"/>
-          <w:color w:val="000000"/>
-          <w:sz w:val="19"/>
-          <w:szCs w:val="19"/>
-          <w:lang w:val="en-US"/>
-        </w:rPr>
-        <w:t xml:space="preserve">, </w:t>
-      </w:r>
-      <w:r>
-        <w:rPr>
-          <w:rFonts w:ascii="Consolas" w:eastAsiaTheme="minorHAnsi" w:hAnsi="Consolas" w:cs="Consolas"/>
-          <w:color w:val="0000FF"/>
-          <w:sz w:val="19"/>
-          <w:szCs w:val="19"/>
-          <w:lang w:val="en-US"/>
-        </w:rPr>
-        <w:t>int</w:t>
-      </w:r>
-      <w:r>
-        <w:rPr>
-          <w:rFonts w:ascii="Consolas" w:eastAsiaTheme="minorHAnsi" w:hAnsi="Consolas" w:cs="Consolas"/>
-          <w:color w:val="000000"/>
-          <w:sz w:val="19"/>
-          <w:szCs w:val="19"/>
-          <w:lang w:val="en-US"/>
-        </w:rPr>
-        <w:t xml:space="preserve"> </w:t>
-      </w:r>
-      <w:r>
-        <w:rPr>
-          <w:rFonts w:ascii="Consolas" w:eastAsiaTheme="minorHAnsi" w:hAnsi="Consolas" w:cs="Consolas"/>
-          <w:color w:val="808080"/>
-          <w:sz w:val="19"/>
-          <w:szCs w:val="19"/>
-          <w:lang w:val="en-US"/>
-        </w:rPr>
-        <w:t>A</w:t>
-      </w:r>
-      <w:r>
-        <w:rPr>
-          <w:rFonts w:ascii="Consolas" w:eastAsiaTheme="minorHAnsi" w:hAnsi="Consolas" w:cs="Consolas"/>
-          <w:color w:val="000000"/>
-          <w:sz w:val="19"/>
-          <w:szCs w:val="19"/>
-          <w:lang w:val="en-US"/>
-        </w:rPr>
-        <w:t xml:space="preserve">, </w:t>
-      </w:r>
-      <w:r>
-        <w:rPr>
-          <w:rFonts w:ascii="Consolas" w:eastAsiaTheme="minorHAnsi" w:hAnsi="Consolas" w:cs="Consolas"/>
-          <w:color w:val="0000FF"/>
-          <w:sz w:val="19"/>
-          <w:szCs w:val="19"/>
-          <w:lang w:val="en-US"/>
-        </w:rPr>
-        <w:t>long</w:t>
       </w:r>
       <w:r>
         <w:rPr>
@@ -1933,7 +1901,7 @@
           <w:szCs w:val="19"/>
           <w:lang w:val="en-US"/>
         </w:rPr>
-        <w:t xml:space="preserve"> = </w:t>
+        <w:t xml:space="preserve"> = _</w:t>
       </w:r>
       <w:proofErr w:type="gramStart"/>
       <w:r>
@@ -2090,16 +2058,16 @@
           <w:color w:val="000000"/>
           <w:sz w:val="19"/>
           <w:szCs w:val="19"/>
-          <w:lang w:val="en-US"/>
-        </w:rPr>
-      </w:pPr>
-      <w:r>
-        <w:rPr>
-          <w:rFonts w:ascii="Consolas" w:eastAsiaTheme="minorHAnsi" w:hAnsi="Consolas" w:cs="Consolas"/>
-          <w:color w:val="000000"/>
-          <w:sz w:val="19"/>
-          <w:szCs w:val="19"/>
-          <w:lang w:val="en-US"/>
+          <w:lang w:val="ru-RU"/>
+        </w:rPr>
+      </w:pPr>
+      <w:r>
+        <w:rPr>
+          <w:rFonts w:ascii="Consolas" w:eastAsiaTheme="minorHAnsi" w:hAnsi="Consolas" w:cs="Consolas"/>
+          <w:color w:val="000000"/>
+          <w:sz w:val="19"/>
+          <w:szCs w:val="19"/>
+          <w:lang w:val="ru-RU"/>
         </w:rPr>
         <w:t>}</w:t>
       </w:r>
@@ -2161,27 +2129,7 @@
           <w:szCs w:val="19"/>
           <w:lang w:val="en-US"/>
         </w:rPr>
-        <w:t>.</w:t>
-      </w:r>
-      <w:r>
-        <w:rPr>
-          <w:rFonts w:ascii="Consolas" w:eastAsiaTheme="minorHAnsi" w:hAnsi="Consolas" w:cs="Consolas"/>
-          <w:color w:val="000000"/>
-          <w:sz w:val="19"/>
-          <w:szCs w:val="19"/>
-          <w:lang w:val="en-US"/>
-        </w:rPr>
-        <w:t>3</w:t>
-      </w:r>
-      <w:r>
-        <w:rPr>
-          <w:rFonts w:ascii="Consolas" w:eastAsiaTheme="minorHAnsi" w:hAnsi="Consolas" w:cs="Consolas"/>
-          <w:color w:val="000000"/>
-          <w:sz w:val="19"/>
-          <w:szCs w:val="19"/>
-          <w:lang w:val="en-US"/>
-        </w:rPr>
-        <w:t>86</w:t>
+        <w:t>.386</w:t>
       </w:r>
     </w:p>
     <w:p>
@@ -2233,17 +2181,7 @@
           <w:szCs w:val="19"/>
           <w:lang w:val="en-US"/>
         </w:rPr>
-        <w:t xml:space="preserve"> flat</w:t>
-      </w:r>
-      <w:r>
-        <w:rPr>
-          <w:rFonts w:ascii="Consolas" w:eastAsiaTheme="minorHAnsi" w:hAnsi="Consolas" w:cs="Consolas"/>
-          <w:color w:val="000000"/>
-          <w:sz w:val="19"/>
-          <w:szCs w:val="19"/>
-          <w:lang w:val="en-US"/>
-        </w:rPr>
-        <w:t>, c</w:t>
+        <w:t xml:space="preserve"> flat, c</w:t>
       </w:r>
     </w:p>
     <w:p>
@@ -2523,37 +2461,28 @@
           <w:color w:val="000000"/>
           <w:sz w:val="19"/>
           <w:szCs w:val="19"/>
-          <w:lang w:val="ru-RU"/>
-        </w:rPr>
-      </w:pPr>
-      <w:r>
-        <w:rPr>
-          <w:rFonts w:ascii="Consolas" w:eastAsiaTheme="minorHAnsi" w:hAnsi="Consolas" w:cs="Consolas"/>
-          <w:color w:val="000000"/>
-          <w:sz w:val="19"/>
-          <w:szCs w:val="19"/>
-          <w:lang w:val="en-US"/>
-        </w:rPr>
-        <w:tab/>
-      </w:r>
-      <w:r>
-        <w:rPr>
-          <w:rFonts w:ascii="Consolas" w:eastAsiaTheme="minorHAnsi" w:hAnsi="Consolas" w:cs="Consolas"/>
-          <w:color w:val="000000"/>
-          <w:sz w:val="19"/>
-          <w:szCs w:val="19"/>
-          <w:lang w:val="en-US"/>
-        </w:rPr>
-        <w:tab/>
-      </w:r>
-      <w:r>
-        <w:rPr>
-          <w:rFonts w:ascii="Consolas" w:eastAsiaTheme="minorHAnsi" w:hAnsi="Consolas" w:cs="Consolas"/>
-          <w:color w:val="000000"/>
-          <w:sz w:val="19"/>
-          <w:szCs w:val="19"/>
-          <w:lang w:val="en-US"/>
-        </w:rPr>
+          <w:lang w:val="en-US"/>
+        </w:rPr>
+      </w:pPr>
+      <w:r>
+        <w:rPr>
+          <w:rFonts w:ascii="Consolas" w:eastAsiaTheme="minorHAnsi" w:hAnsi="Consolas" w:cs="Consolas"/>
+          <w:color w:val="000000"/>
+          <w:sz w:val="19"/>
+          <w:szCs w:val="19"/>
+          <w:lang w:val="en-US"/>
+        </w:rPr>
+        <w:tab/>
+      </w:r>
+      <w:r>
+        <w:rPr>
+          <w:rFonts w:ascii="Consolas" w:eastAsiaTheme="minorHAnsi" w:hAnsi="Consolas" w:cs="Consolas"/>
+          <w:color w:val="000000"/>
+          <w:sz w:val="19"/>
+          <w:szCs w:val="19"/>
+          <w:lang w:val="en-US"/>
+        </w:rPr>
+        <w:tab/>
         <w:t xml:space="preserve">push </w:t>
       </w:r>
       <w:proofErr w:type="spellStart"/>
@@ -2970,7 +2899,27 @@
           <w:szCs w:val="19"/>
           <w:lang w:val="en-US"/>
         </w:rPr>
-        <w:t>ebp+12]</w:t>
+        <w:t>ebp+1</w:t>
+      </w:r>
+      <w:r>
+        <w:rPr>
+          <w:rFonts w:ascii="Consolas" w:eastAsiaTheme="minorHAnsi" w:hAnsi="Consolas" w:cs="Consolas"/>
+          <w:color w:val="000000"/>
+          <w:sz w:val="19"/>
+          <w:szCs w:val="19"/>
+          <w:lang w:val="en-US"/>
+        </w:rPr>
+        <w:t>2</w:t>
+      </w:r>
+      <w:r>
+        <w:rPr>
+          <w:rFonts w:ascii="Consolas" w:eastAsiaTheme="minorHAnsi" w:hAnsi="Consolas" w:cs="Consolas"/>
+          <w:color w:val="000000"/>
+          <w:sz w:val="19"/>
+          <w:szCs w:val="19"/>
+          <w:lang w:val="en-US"/>
+        </w:rPr>
+        <w:t>]</w:t>
       </w:r>
     </w:p>
     <w:p>
@@ -3181,7 +3130,27 @@
           <w:szCs w:val="19"/>
           <w:lang w:val="en-US"/>
         </w:rPr>
-        <w:t>ebp+16]</w:t>
+        <w:t>ebp+1</w:t>
+      </w:r>
+      <w:r>
+        <w:rPr>
+          <w:rFonts w:ascii="Consolas" w:eastAsiaTheme="minorHAnsi" w:hAnsi="Consolas" w:cs="Consolas"/>
+          <w:color w:val="000000"/>
+          <w:sz w:val="19"/>
+          <w:szCs w:val="19"/>
+          <w:lang w:val="en-US"/>
+        </w:rPr>
+        <w:t>6</w:t>
+      </w:r>
+      <w:r>
+        <w:rPr>
+          <w:rFonts w:ascii="Consolas" w:eastAsiaTheme="minorHAnsi" w:hAnsi="Consolas" w:cs="Consolas"/>
+          <w:color w:val="000000"/>
+          <w:sz w:val="19"/>
+          <w:szCs w:val="19"/>
+          <w:lang w:val="en-US"/>
+        </w:rPr>
+        <w:t>]</w:t>
       </w:r>
     </w:p>
     <w:p>
@@ -3582,15 +3551,6 @@
           <w:lang w:val="en-US"/>
         </w:rPr>
         <w:tab/>
-      </w:r>
-      <w:r>
-        <w:rPr>
-          <w:rFonts w:ascii="Consolas" w:eastAsiaTheme="minorHAnsi" w:hAnsi="Consolas" w:cs="Consolas"/>
-          <w:color w:val="000000"/>
-          <w:sz w:val="19"/>
-          <w:szCs w:val="19"/>
-          <w:lang w:val="en-US"/>
-        </w:rPr>
         <w:t xml:space="preserve">_calc </w:t>
       </w:r>
       <w:proofErr w:type="spellStart"/>
@@ -3630,6 +3590,21 @@
         </w:rPr>
         <w:t>end</w:t>
       </w:r>
+    </w:p>
+    <w:p>
+      <w:pPr>
+        <w:autoSpaceDE w:val="0"/>
+        <w:autoSpaceDN w:val="0"/>
+        <w:adjustRightInd w:val="0"/>
+        <w:spacing w:after="0" w:line="240" w:lineRule="auto"/>
+        <w:rPr>
+          <w:rFonts w:ascii="Consolas" w:eastAsiaTheme="minorHAnsi" w:hAnsi="Consolas" w:cs="Consolas"/>
+          <w:color w:val="000000"/>
+          <w:sz w:val="19"/>
+          <w:szCs w:val="19"/>
+          <w:lang w:val="en-US"/>
+        </w:rPr>
+      </w:pPr>
       <w:r>
         <w:rPr>
           <w:rFonts w:ascii="Consolas" w:eastAsiaTheme="minorHAnsi" w:hAnsi="Consolas" w:cs="Consolas"/>
@@ -3857,6 +3832,46 @@
           <w:szCs w:val="19"/>
           <w:lang w:val="en-US"/>
         </w:rPr>
+        <w:t>char</w:t>
+      </w:r>
+      <w:r>
+        <w:rPr>
+          <w:rFonts w:ascii="Consolas" w:eastAsiaTheme="minorHAnsi" w:hAnsi="Consolas" w:cs="Consolas"/>
+          <w:color w:val="000000"/>
+          <w:sz w:val="19"/>
+          <w:szCs w:val="19"/>
+          <w:lang w:val="en-US"/>
+        </w:rPr>
+        <w:t xml:space="preserve"> </w:t>
+      </w:r>
+      <w:r>
+        <w:rPr>
+          <w:rFonts w:ascii="Consolas" w:eastAsiaTheme="minorHAnsi" w:hAnsi="Consolas" w:cs="Consolas"/>
+          <w:color w:val="808080"/>
+          <w:sz w:val="19"/>
+          <w:szCs w:val="19"/>
+          <w:lang w:val="en-US"/>
+        </w:rPr>
+        <w:t>C</w:t>
+      </w:r>
+      <w:r>
+        <w:rPr>
+          <w:rFonts w:ascii="Consolas" w:eastAsiaTheme="minorHAnsi" w:hAnsi="Consolas" w:cs="Consolas"/>
+          <w:color w:val="000000"/>
+          <w:sz w:val="19"/>
+          <w:szCs w:val="19"/>
+          <w:lang w:val="en-US"/>
+        </w:rPr>
+        <w:t xml:space="preserve">, </w:t>
+      </w:r>
+      <w:r>
+        <w:rPr>
+          <w:rFonts w:ascii="Consolas" w:eastAsiaTheme="minorHAnsi" w:hAnsi="Consolas" w:cs="Consolas"/>
+          <w:color w:val="0000FF"/>
+          <w:sz w:val="19"/>
+          <w:szCs w:val="19"/>
+          <w:lang w:val="en-US"/>
+        </w:rPr>
         <w:t>short</w:t>
       </w:r>
       <w:r>
@@ -3877,7 +3892,7 @@
           <w:szCs w:val="19"/>
           <w:lang w:val="en-US"/>
         </w:rPr>
-        <w:t>C</w:t>
+        <w:t>A</w:t>
       </w:r>
       <w:r>
         <w:rPr>
@@ -3892,52 +3907,12 @@
       <w:r>
         <w:rPr>
           <w:rFonts w:ascii="Consolas" w:eastAsiaTheme="minorHAnsi" w:hAnsi="Consolas" w:cs="Consolas"/>
-          <w:color w:val="0000FF"/>
+          <w:color w:val="000000"/>
           <w:sz w:val="19"/>
           <w:szCs w:val="19"/>
           <w:lang w:val="en-US"/>
         </w:rPr>
         <w:t>int</w:t>
-      </w:r>
-      <w:r>
-        <w:rPr>
-          <w:rFonts w:ascii="Consolas" w:eastAsiaTheme="minorHAnsi" w:hAnsi="Consolas" w:cs="Consolas"/>
-          <w:color w:val="000000"/>
-          <w:sz w:val="19"/>
-          <w:szCs w:val="19"/>
-          <w:lang w:val="en-US"/>
-        </w:rPr>
-        <w:t xml:space="preserve"> </w:t>
-      </w:r>
-      <w:r>
-        <w:rPr>
-          <w:rFonts w:ascii="Consolas" w:eastAsiaTheme="minorHAnsi" w:hAnsi="Consolas" w:cs="Consolas"/>
-          <w:color w:val="808080"/>
-          <w:sz w:val="19"/>
-          <w:szCs w:val="19"/>
-          <w:lang w:val="en-US"/>
-        </w:rPr>
-        <w:t>A</w:t>
-      </w:r>
-      <w:r>
-        <w:rPr>
-          <w:rFonts w:ascii="Consolas" w:eastAsiaTheme="minorHAnsi" w:hAnsi="Consolas" w:cs="Consolas"/>
-          <w:color w:val="000000"/>
-          <w:sz w:val="19"/>
-          <w:szCs w:val="19"/>
-          <w:lang w:val="en-US"/>
-        </w:rPr>
-        <w:t xml:space="preserve">, </w:t>
-      </w:r>
-      <w:r>
-        <w:rPr>
-          <w:rFonts w:ascii="Consolas" w:eastAsiaTheme="minorHAnsi" w:hAnsi="Consolas" w:cs="Consolas"/>
-          <w:color w:val="0000FF"/>
-          <w:sz w:val="19"/>
-          <w:szCs w:val="19"/>
-          <w:lang w:val="en-US"/>
-        </w:rPr>
-        <w:t>long</w:t>
       </w:r>
       <w:r>
         <w:rPr>
@@ -4547,6 +4522,1112 @@
           <w:color w:val="000000"/>
           <w:sz w:val="19"/>
           <w:szCs w:val="19"/>
+          <w:lang w:val="en-US"/>
+        </w:rPr>
+      </w:pPr>
+      <w:r>
+        <w:rPr>
+          <w:rFonts w:ascii="Consolas" w:eastAsiaTheme="minorHAnsi" w:hAnsi="Consolas" w:cs="Consolas"/>
+          <w:color w:val="000000"/>
+          <w:sz w:val="19"/>
+          <w:szCs w:val="19"/>
+          <w:lang w:val="en-US"/>
+        </w:rPr>
+        <w:tab/>
+      </w:r>
+      <w:r>
+        <w:rPr>
+          <w:rFonts w:ascii="Consolas" w:eastAsiaTheme="minorHAnsi" w:hAnsi="Consolas" w:cs="Consolas"/>
+          <w:color w:val="0000FF"/>
+          <w:sz w:val="19"/>
+          <w:szCs w:val="19"/>
+          <w:lang w:val="en-US"/>
+        </w:rPr>
+        <w:t>return</w:t>
+      </w:r>
+      <w:r>
+        <w:rPr>
+          <w:rFonts w:ascii="Consolas" w:eastAsiaTheme="minorHAnsi" w:hAnsi="Consolas" w:cs="Consolas"/>
+          <w:color w:val="000000"/>
+          <w:sz w:val="19"/>
+          <w:szCs w:val="19"/>
+          <w:lang w:val="en-US"/>
+        </w:rPr>
+        <w:t xml:space="preserve"> 0;</w:t>
+      </w:r>
+    </w:p>
+    <w:p>
+      <w:pPr>
+        <w:spacing w:after="0" w:line="276" w:lineRule="auto"/>
+        <w:rPr>
+          <w:rFonts w:ascii="Consolas" w:eastAsiaTheme="minorHAnsi" w:hAnsi="Consolas" w:cs="Consolas"/>
+          <w:color w:val="000000"/>
+          <w:sz w:val="19"/>
+          <w:szCs w:val="19"/>
+          <w:lang w:val="en-US"/>
+        </w:rPr>
+      </w:pPr>
+      <w:r>
+        <w:rPr>
+          <w:rFonts w:ascii="Consolas" w:eastAsiaTheme="minorHAnsi" w:hAnsi="Consolas" w:cs="Consolas"/>
+          <w:color w:val="000000"/>
+          <w:sz w:val="19"/>
+          <w:szCs w:val="19"/>
+          <w:lang w:val="en-US"/>
+        </w:rPr>
+        <w:t>}</w:t>
+      </w:r>
+    </w:p>
+    <w:p>
+      <w:pPr>
+        <w:spacing w:after="0" w:line="276" w:lineRule="auto"/>
+        <w:rPr>
+          <w:rFonts w:ascii="Consolas" w:eastAsiaTheme="minorHAnsi" w:hAnsi="Consolas" w:cs="Consolas"/>
+          <w:color w:val="000000"/>
+          <w:sz w:val="19"/>
+          <w:szCs w:val="19"/>
+          <w:lang w:val="en-US"/>
+        </w:rPr>
+      </w:pPr>
+    </w:p>
+    <w:p>
+      <w:pPr>
+        <w:autoSpaceDE w:val="0"/>
+        <w:autoSpaceDN w:val="0"/>
+        <w:adjustRightInd w:val="0"/>
+        <w:spacing w:after="0" w:line="240" w:lineRule="auto"/>
+        <w:rPr>
+          <w:rFonts w:ascii="Consolas" w:eastAsiaTheme="minorHAnsi" w:hAnsi="Consolas" w:cs="Consolas"/>
+          <w:color w:val="000000"/>
+          <w:sz w:val="19"/>
+          <w:szCs w:val="19"/>
+          <w:lang w:val="en-US"/>
+        </w:rPr>
+      </w:pPr>
+      <w:r>
+        <w:rPr>
+          <w:rFonts w:ascii="Consolas" w:eastAsiaTheme="minorHAnsi" w:hAnsi="Consolas" w:cs="Consolas"/>
+          <w:color w:val="000000"/>
+          <w:sz w:val="19"/>
+          <w:szCs w:val="19"/>
+          <w:lang w:val="en-US"/>
+        </w:rPr>
+        <w:t>.386</w:t>
+      </w:r>
+    </w:p>
+    <w:p>
+      <w:pPr>
+        <w:autoSpaceDE w:val="0"/>
+        <w:autoSpaceDN w:val="0"/>
+        <w:adjustRightInd w:val="0"/>
+        <w:spacing w:after="0" w:line="240" w:lineRule="auto"/>
+        <w:rPr>
+          <w:rFonts w:ascii="Consolas" w:eastAsiaTheme="minorHAnsi" w:hAnsi="Consolas" w:cs="Consolas"/>
+          <w:color w:val="000000"/>
+          <w:sz w:val="19"/>
+          <w:szCs w:val="19"/>
+          <w:lang w:val="en-US"/>
+        </w:rPr>
+      </w:pPr>
+      <w:r>
+        <w:rPr>
+          <w:rFonts w:ascii="Consolas" w:eastAsiaTheme="minorHAnsi" w:hAnsi="Consolas" w:cs="Consolas"/>
+          <w:color w:val="000000"/>
+          <w:sz w:val="19"/>
+          <w:szCs w:val="19"/>
+          <w:lang w:val="en-US"/>
+        </w:rPr>
+        <w:t>.model flat, c</w:t>
+      </w:r>
+    </w:p>
+    <w:p>
+      <w:pPr>
+        <w:autoSpaceDE w:val="0"/>
+        <w:autoSpaceDN w:val="0"/>
+        <w:adjustRightInd w:val="0"/>
+        <w:spacing w:after="0" w:line="240" w:lineRule="auto"/>
+        <w:rPr>
+          <w:rFonts w:ascii="Consolas" w:eastAsiaTheme="minorHAnsi" w:hAnsi="Consolas" w:cs="Consolas"/>
+          <w:color w:val="000000"/>
+          <w:sz w:val="19"/>
+          <w:szCs w:val="19"/>
+          <w:lang w:val="en-US"/>
+        </w:rPr>
+      </w:pPr>
+    </w:p>
+    <w:p>
+      <w:pPr>
+        <w:autoSpaceDE w:val="0"/>
+        <w:autoSpaceDN w:val="0"/>
+        <w:adjustRightInd w:val="0"/>
+        <w:spacing w:after="0" w:line="240" w:lineRule="auto"/>
+        <w:rPr>
+          <w:rFonts w:ascii="Consolas" w:eastAsiaTheme="minorHAnsi" w:hAnsi="Consolas" w:cs="Consolas"/>
+          <w:color w:val="000000"/>
+          <w:sz w:val="19"/>
+          <w:szCs w:val="19"/>
+          <w:lang w:val="en-US"/>
+        </w:rPr>
+      </w:pPr>
+      <w:proofErr w:type="spellStart"/>
+      <w:r>
+        <w:rPr>
+          <w:rFonts w:ascii="Consolas" w:eastAsiaTheme="minorHAnsi" w:hAnsi="Consolas" w:cs="Consolas"/>
+          <w:color w:val="000000"/>
+          <w:sz w:val="19"/>
+          <w:szCs w:val="19"/>
+          <w:lang w:val="en-US"/>
+        </w:rPr>
+        <w:t>printf</w:t>
+      </w:r>
+      <w:proofErr w:type="spellEnd"/>
+      <w:r>
+        <w:rPr>
+          <w:rFonts w:ascii="Consolas" w:eastAsiaTheme="minorHAnsi" w:hAnsi="Consolas" w:cs="Consolas"/>
+          <w:color w:val="000000"/>
+          <w:sz w:val="19"/>
+          <w:szCs w:val="19"/>
+          <w:lang w:val="en-US"/>
+        </w:rPr>
+        <w:t xml:space="preserve"> proto arg1:ptr byte, </w:t>
+      </w:r>
+      <w:proofErr w:type="spellStart"/>
+      <w:r>
+        <w:rPr>
+          <w:rFonts w:ascii="Consolas" w:eastAsiaTheme="minorHAnsi" w:hAnsi="Consolas" w:cs="Consolas"/>
+          <w:color w:val="000000"/>
+          <w:sz w:val="19"/>
+          <w:szCs w:val="19"/>
+          <w:lang w:val="en-US"/>
+        </w:rPr>
+        <w:t>printlist</w:t>
+      </w:r>
+      <w:proofErr w:type="spellEnd"/>
+      <w:r>
+        <w:rPr>
+          <w:rFonts w:ascii="Consolas" w:eastAsiaTheme="minorHAnsi" w:hAnsi="Consolas" w:cs="Consolas"/>
+          <w:color w:val="000000"/>
+          <w:sz w:val="19"/>
+          <w:szCs w:val="19"/>
+          <w:lang w:val="en-US"/>
+        </w:rPr>
+        <w:t xml:space="preserve">: </w:t>
+      </w:r>
+      <w:proofErr w:type="spellStart"/>
+      <w:r>
+        <w:rPr>
+          <w:rFonts w:ascii="Consolas" w:eastAsiaTheme="minorHAnsi" w:hAnsi="Consolas" w:cs="Consolas"/>
+          <w:color w:val="000000"/>
+          <w:sz w:val="19"/>
+          <w:szCs w:val="19"/>
+          <w:lang w:val="en-US"/>
+        </w:rPr>
+        <w:t>vararg</w:t>
+      </w:r>
+      <w:proofErr w:type="spellEnd"/>
+    </w:p>
+    <w:p>
+      <w:pPr>
+        <w:autoSpaceDE w:val="0"/>
+        <w:autoSpaceDN w:val="0"/>
+        <w:adjustRightInd w:val="0"/>
+        <w:spacing w:after="0" w:line="240" w:lineRule="auto"/>
+        <w:rPr>
+          <w:rFonts w:ascii="Consolas" w:eastAsiaTheme="minorHAnsi" w:hAnsi="Consolas" w:cs="Consolas"/>
+          <w:color w:val="000000"/>
+          <w:sz w:val="19"/>
+          <w:szCs w:val="19"/>
+          <w:lang w:val="en-US"/>
+        </w:rPr>
+      </w:pPr>
+    </w:p>
+    <w:p>
+      <w:pPr>
+        <w:autoSpaceDE w:val="0"/>
+        <w:autoSpaceDN w:val="0"/>
+        <w:adjustRightInd w:val="0"/>
+        <w:spacing w:after="0" w:line="240" w:lineRule="auto"/>
+        <w:rPr>
+          <w:rFonts w:ascii="Consolas" w:eastAsiaTheme="minorHAnsi" w:hAnsi="Consolas" w:cs="Consolas"/>
+          <w:color w:val="000000"/>
+          <w:sz w:val="19"/>
+          <w:szCs w:val="19"/>
+          <w:lang w:val="en-US"/>
+        </w:rPr>
+      </w:pPr>
+      <w:r>
+        <w:rPr>
+          <w:rFonts w:ascii="Consolas" w:eastAsiaTheme="minorHAnsi" w:hAnsi="Consolas" w:cs="Consolas"/>
+          <w:color w:val="000000"/>
+          <w:sz w:val="19"/>
+          <w:szCs w:val="19"/>
+          <w:lang w:val="en-US"/>
+        </w:rPr>
+        <w:t>.data</w:t>
+      </w:r>
+    </w:p>
+    <w:p>
+      <w:pPr>
+        <w:autoSpaceDE w:val="0"/>
+        <w:autoSpaceDN w:val="0"/>
+        <w:adjustRightInd w:val="0"/>
+        <w:spacing w:after="0" w:line="240" w:lineRule="auto"/>
+        <w:rPr>
+          <w:rFonts w:ascii="Consolas" w:eastAsiaTheme="minorHAnsi" w:hAnsi="Consolas" w:cs="Consolas"/>
+          <w:color w:val="000000"/>
+          <w:sz w:val="19"/>
+          <w:szCs w:val="19"/>
+          <w:lang w:val="en-US"/>
+        </w:rPr>
+      </w:pPr>
+      <w:r>
+        <w:rPr>
+          <w:rFonts w:ascii="Consolas" w:eastAsiaTheme="minorHAnsi" w:hAnsi="Consolas" w:cs="Consolas"/>
+          <w:color w:val="000000"/>
+          <w:sz w:val="19"/>
+          <w:szCs w:val="19"/>
+          <w:lang w:val="en-US"/>
+        </w:rPr>
+        <w:tab/>
+        <w:t xml:space="preserve">K </w:t>
+      </w:r>
+      <w:proofErr w:type="spellStart"/>
+      <w:r>
+        <w:rPr>
+          <w:rFonts w:ascii="Consolas" w:eastAsiaTheme="minorHAnsi" w:hAnsi="Consolas" w:cs="Consolas"/>
+          <w:color w:val="000000"/>
+          <w:sz w:val="19"/>
+          <w:szCs w:val="19"/>
+          <w:lang w:val="en-US"/>
+        </w:rPr>
+        <w:t>equ</w:t>
+      </w:r>
+      <w:proofErr w:type="spellEnd"/>
+      <w:r>
+        <w:rPr>
+          <w:rFonts w:ascii="Consolas" w:eastAsiaTheme="minorHAnsi" w:hAnsi="Consolas" w:cs="Consolas"/>
+          <w:color w:val="000000"/>
+          <w:sz w:val="19"/>
+          <w:szCs w:val="19"/>
+          <w:lang w:val="en-US"/>
+        </w:rPr>
+        <w:t xml:space="preserve"> 4019h</w:t>
+      </w:r>
+    </w:p>
+    <w:p>
+      <w:pPr>
+        <w:autoSpaceDE w:val="0"/>
+        <w:autoSpaceDN w:val="0"/>
+        <w:adjustRightInd w:val="0"/>
+        <w:spacing w:after="0" w:line="240" w:lineRule="auto"/>
+        <w:rPr>
+          <w:rFonts w:ascii="Consolas" w:eastAsiaTheme="minorHAnsi" w:hAnsi="Consolas" w:cs="Consolas"/>
+          <w:color w:val="000000"/>
+          <w:sz w:val="19"/>
+          <w:szCs w:val="19"/>
+          <w:lang w:val="en-US"/>
+        </w:rPr>
+      </w:pPr>
+      <w:r>
+        <w:rPr>
+          <w:rFonts w:ascii="Consolas" w:eastAsiaTheme="minorHAnsi" w:hAnsi="Consolas" w:cs="Consolas"/>
+          <w:color w:val="000000"/>
+          <w:sz w:val="19"/>
+          <w:szCs w:val="19"/>
+          <w:lang w:val="en-US"/>
+        </w:rPr>
+        <w:tab/>
+        <w:t>Temp1 dd 0</w:t>
+      </w:r>
+    </w:p>
+    <w:p>
+      <w:pPr>
+        <w:autoSpaceDE w:val="0"/>
+        <w:autoSpaceDN w:val="0"/>
+        <w:adjustRightInd w:val="0"/>
+        <w:spacing w:after="0" w:line="240" w:lineRule="auto"/>
+        <w:rPr>
+          <w:rFonts w:ascii="Consolas" w:eastAsiaTheme="minorHAnsi" w:hAnsi="Consolas" w:cs="Consolas"/>
+          <w:color w:val="000000"/>
+          <w:sz w:val="19"/>
+          <w:szCs w:val="19"/>
+          <w:lang w:val="en-US"/>
+        </w:rPr>
+      </w:pPr>
+      <w:r>
+        <w:rPr>
+          <w:rFonts w:ascii="Consolas" w:eastAsiaTheme="minorHAnsi" w:hAnsi="Consolas" w:cs="Consolas"/>
+          <w:color w:val="000000"/>
+          <w:sz w:val="19"/>
+          <w:szCs w:val="19"/>
+          <w:lang w:val="en-US"/>
+        </w:rPr>
+        <w:tab/>
+        <w:t>Temp2 dd 0</w:t>
+      </w:r>
+    </w:p>
+    <w:p>
+      <w:pPr>
+        <w:autoSpaceDE w:val="0"/>
+        <w:autoSpaceDN w:val="0"/>
+        <w:adjustRightInd w:val="0"/>
+        <w:spacing w:after="0" w:line="240" w:lineRule="auto"/>
+        <w:rPr>
+          <w:rFonts w:ascii="Consolas" w:eastAsiaTheme="minorHAnsi" w:hAnsi="Consolas" w:cs="Consolas"/>
+          <w:color w:val="000000"/>
+          <w:sz w:val="19"/>
+          <w:szCs w:val="19"/>
+          <w:lang w:val="en-US"/>
+        </w:rPr>
+      </w:pPr>
+      <w:r>
+        <w:rPr>
+          <w:rFonts w:ascii="Consolas" w:eastAsiaTheme="minorHAnsi" w:hAnsi="Consolas" w:cs="Consolas"/>
+          <w:color w:val="000000"/>
+          <w:sz w:val="19"/>
+          <w:szCs w:val="19"/>
+          <w:lang w:val="en-US"/>
+        </w:rPr>
+        <w:tab/>
+        <w:t xml:space="preserve">Msg </w:t>
+      </w:r>
+      <w:proofErr w:type="spellStart"/>
+      <w:r>
+        <w:rPr>
+          <w:rFonts w:ascii="Consolas" w:eastAsiaTheme="minorHAnsi" w:hAnsi="Consolas" w:cs="Consolas"/>
+          <w:color w:val="000000"/>
+          <w:sz w:val="19"/>
+          <w:szCs w:val="19"/>
+          <w:lang w:val="en-US"/>
+        </w:rPr>
+        <w:t>db</w:t>
+      </w:r>
+      <w:proofErr w:type="spellEnd"/>
+      <w:r>
+        <w:rPr>
+          <w:rFonts w:ascii="Consolas" w:eastAsiaTheme="minorHAnsi" w:hAnsi="Consolas" w:cs="Consolas"/>
+          <w:color w:val="000000"/>
+          <w:sz w:val="19"/>
+          <w:szCs w:val="19"/>
+          <w:lang w:val="en-US"/>
+        </w:rPr>
+        <w:t xml:space="preserve"> 'Result is: %d', 0</w:t>
+      </w:r>
+    </w:p>
+    <w:p>
+      <w:pPr>
+        <w:autoSpaceDE w:val="0"/>
+        <w:autoSpaceDN w:val="0"/>
+        <w:adjustRightInd w:val="0"/>
+        <w:spacing w:after="0" w:line="240" w:lineRule="auto"/>
+        <w:rPr>
+          <w:rFonts w:ascii="Consolas" w:eastAsiaTheme="minorHAnsi" w:hAnsi="Consolas" w:cs="Consolas"/>
+          <w:color w:val="000000"/>
+          <w:sz w:val="19"/>
+          <w:szCs w:val="19"/>
+          <w:lang w:val="en-US"/>
+        </w:rPr>
+      </w:pPr>
+      <w:r>
+        <w:rPr>
+          <w:rFonts w:ascii="Consolas" w:eastAsiaTheme="minorHAnsi" w:hAnsi="Consolas" w:cs="Consolas"/>
+          <w:color w:val="000000"/>
+          <w:sz w:val="19"/>
+          <w:szCs w:val="19"/>
+          <w:lang w:val="en-US"/>
+        </w:rPr>
+        <w:t>.code</w:t>
+      </w:r>
+    </w:p>
+    <w:p>
+      <w:pPr>
+        <w:autoSpaceDE w:val="0"/>
+        <w:autoSpaceDN w:val="0"/>
+        <w:adjustRightInd w:val="0"/>
+        <w:spacing w:after="0" w:line="240" w:lineRule="auto"/>
+        <w:rPr>
+          <w:rFonts w:ascii="Consolas" w:eastAsiaTheme="minorHAnsi" w:hAnsi="Consolas" w:cs="Consolas"/>
+          <w:color w:val="000000"/>
+          <w:sz w:val="19"/>
+          <w:szCs w:val="19"/>
+          <w:lang w:val="en-US"/>
+        </w:rPr>
+      </w:pPr>
+      <w:r>
+        <w:rPr>
+          <w:rFonts w:ascii="Consolas" w:eastAsiaTheme="minorHAnsi" w:hAnsi="Consolas" w:cs="Consolas"/>
+          <w:color w:val="000000"/>
+          <w:sz w:val="19"/>
+          <w:szCs w:val="19"/>
+          <w:lang w:val="en-US"/>
+        </w:rPr>
+        <w:t>calc proc</w:t>
+      </w:r>
+    </w:p>
+    <w:p>
+      <w:pPr>
+        <w:autoSpaceDE w:val="0"/>
+        <w:autoSpaceDN w:val="0"/>
+        <w:adjustRightInd w:val="0"/>
+        <w:spacing w:after="0" w:line="240" w:lineRule="auto"/>
+        <w:rPr>
+          <w:rFonts w:ascii="Consolas" w:eastAsiaTheme="minorHAnsi" w:hAnsi="Consolas" w:cs="Consolas"/>
+          <w:color w:val="000000"/>
+          <w:sz w:val="19"/>
+          <w:szCs w:val="19"/>
+          <w:lang w:val="en-US"/>
+        </w:rPr>
+      </w:pPr>
+      <w:r>
+        <w:rPr>
+          <w:rFonts w:ascii="Consolas" w:eastAsiaTheme="minorHAnsi" w:hAnsi="Consolas" w:cs="Consolas"/>
+          <w:color w:val="000000"/>
+          <w:sz w:val="19"/>
+          <w:szCs w:val="19"/>
+          <w:lang w:val="en-US"/>
+        </w:rPr>
+        <w:tab/>
+        <w:t xml:space="preserve">push </w:t>
+      </w:r>
+      <w:proofErr w:type="spellStart"/>
+      <w:r>
+        <w:rPr>
+          <w:rFonts w:ascii="Consolas" w:eastAsiaTheme="minorHAnsi" w:hAnsi="Consolas" w:cs="Consolas"/>
+          <w:color w:val="000000"/>
+          <w:sz w:val="19"/>
+          <w:szCs w:val="19"/>
+          <w:lang w:val="en-US"/>
+        </w:rPr>
+        <w:t>ebp</w:t>
+      </w:r>
+      <w:proofErr w:type="spellEnd"/>
+    </w:p>
+    <w:p>
+      <w:pPr>
+        <w:autoSpaceDE w:val="0"/>
+        <w:autoSpaceDN w:val="0"/>
+        <w:adjustRightInd w:val="0"/>
+        <w:spacing w:after="0" w:line="240" w:lineRule="auto"/>
+        <w:rPr>
+          <w:rFonts w:ascii="Consolas" w:eastAsiaTheme="minorHAnsi" w:hAnsi="Consolas" w:cs="Consolas"/>
+          <w:color w:val="000000"/>
+          <w:sz w:val="19"/>
+          <w:szCs w:val="19"/>
+          <w:lang w:val="en-US"/>
+        </w:rPr>
+      </w:pPr>
+      <w:r>
+        <w:rPr>
+          <w:rFonts w:ascii="Consolas" w:eastAsiaTheme="minorHAnsi" w:hAnsi="Consolas" w:cs="Consolas"/>
+          <w:color w:val="000000"/>
+          <w:sz w:val="19"/>
+          <w:szCs w:val="19"/>
+          <w:lang w:val="en-US"/>
+        </w:rPr>
+        <w:tab/>
+      </w:r>
+      <w:r>
+        <w:rPr>
+          <w:rFonts w:ascii="Consolas" w:eastAsiaTheme="minorHAnsi" w:hAnsi="Consolas" w:cs="Consolas"/>
+          <w:color w:val="000000"/>
+          <w:sz w:val="19"/>
+          <w:szCs w:val="19"/>
+          <w:lang w:val="en-US"/>
+        </w:rPr>
+        <w:tab/>
+        <w:t xml:space="preserve">mov </w:t>
+      </w:r>
+      <w:proofErr w:type="spellStart"/>
+      <w:r>
+        <w:rPr>
+          <w:rFonts w:ascii="Consolas" w:eastAsiaTheme="minorHAnsi" w:hAnsi="Consolas" w:cs="Consolas"/>
+          <w:color w:val="000000"/>
+          <w:sz w:val="19"/>
+          <w:szCs w:val="19"/>
+          <w:lang w:val="en-US"/>
+        </w:rPr>
+        <w:t>ebp,esp</w:t>
+      </w:r>
+      <w:proofErr w:type="spellEnd"/>
+    </w:p>
+    <w:p>
+      <w:pPr>
+        <w:autoSpaceDE w:val="0"/>
+        <w:autoSpaceDN w:val="0"/>
+        <w:adjustRightInd w:val="0"/>
+        <w:spacing w:after="0" w:line="240" w:lineRule="auto"/>
+        <w:rPr>
+          <w:rFonts w:ascii="Consolas" w:eastAsiaTheme="minorHAnsi" w:hAnsi="Consolas" w:cs="Consolas"/>
+          <w:color w:val="000000"/>
+          <w:sz w:val="19"/>
+          <w:szCs w:val="19"/>
+          <w:lang w:val="en-US"/>
+        </w:rPr>
+      </w:pPr>
+      <w:r>
+        <w:rPr>
+          <w:rFonts w:ascii="Consolas" w:eastAsiaTheme="minorHAnsi" w:hAnsi="Consolas" w:cs="Consolas"/>
+          <w:color w:val="000000"/>
+          <w:sz w:val="19"/>
+          <w:szCs w:val="19"/>
+          <w:lang w:val="en-US"/>
+        </w:rPr>
+        <w:lastRenderedPageBreak/>
+        <w:tab/>
+      </w:r>
+      <w:r>
+        <w:rPr>
+          <w:rFonts w:ascii="Consolas" w:eastAsiaTheme="minorHAnsi" w:hAnsi="Consolas" w:cs="Consolas"/>
+          <w:color w:val="000000"/>
+          <w:sz w:val="19"/>
+          <w:szCs w:val="19"/>
+          <w:lang w:val="en-US"/>
+        </w:rPr>
+        <w:tab/>
+        <w:t>xor eax,eax</w:t>
+      </w:r>
+    </w:p>
+    <w:p>
+      <w:pPr>
+        <w:autoSpaceDE w:val="0"/>
+        <w:autoSpaceDN w:val="0"/>
+        <w:adjustRightInd w:val="0"/>
+        <w:spacing w:after="0" w:line="240" w:lineRule="auto"/>
+        <w:rPr>
+          <w:rFonts w:ascii="Consolas" w:eastAsiaTheme="minorHAnsi" w:hAnsi="Consolas" w:cs="Consolas"/>
+          <w:color w:val="000000"/>
+          <w:sz w:val="19"/>
+          <w:szCs w:val="19"/>
+          <w:lang w:val="en-US"/>
+        </w:rPr>
+      </w:pPr>
+      <w:r>
+        <w:rPr>
+          <w:rFonts w:ascii="Consolas" w:eastAsiaTheme="minorHAnsi" w:hAnsi="Consolas" w:cs="Consolas"/>
+          <w:color w:val="000000"/>
+          <w:sz w:val="19"/>
+          <w:szCs w:val="19"/>
+          <w:lang w:val="en-US"/>
+        </w:rPr>
+        <w:tab/>
+      </w:r>
+      <w:r>
+        <w:rPr>
+          <w:rFonts w:ascii="Consolas" w:eastAsiaTheme="minorHAnsi" w:hAnsi="Consolas" w:cs="Consolas"/>
+          <w:color w:val="000000"/>
+          <w:sz w:val="19"/>
+          <w:szCs w:val="19"/>
+          <w:lang w:val="en-US"/>
+        </w:rPr>
+        <w:tab/>
+        <w:t>xor ebx,ebx</w:t>
+      </w:r>
+    </w:p>
+    <w:p>
+      <w:pPr>
+        <w:autoSpaceDE w:val="0"/>
+        <w:autoSpaceDN w:val="0"/>
+        <w:adjustRightInd w:val="0"/>
+        <w:spacing w:after="0" w:line="240" w:lineRule="auto"/>
+        <w:rPr>
+          <w:rFonts w:ascii="Consolas" w:eastAsiaTheme="minorHAnsi" w:hAnsi="Consolas" w:cs="Consolas"/>
+          <w:color w:val="000000"/>
+          <w:sz w:val="19"/>
+          <w:szCs w:val="19"/>
+          <w:lang w:val="en-US"/>
+        </w:rPr>
+      </w:pPr>
+      <w:r>
+        <w:rPr>
+          <w:rFonts w:ascii="Consolas" w:eastAsiaTheme="minorHAnsi" w:hAnsi="Consolas" w:cs="Consolas"/>
+          <w:color w:val="000000"/>
+          <w:sz w:val="19"/>
+          <w:szCs w:val="19"/>
+          <w:lang w:val="en-US"/>
+        </w:rPr>
+        <w:tab/>
+      </w:r>
+      <w:r>
+        <w:rPr>
+          <w:rFonts w:ascii="Consolas" w:eastAsiaTheme="minorHAnsi" w:hAnsi="Consolas" w:cs="Consolas"/>
+          <w:color w:val="000000"/>
+          <w:sz w:val="19"/>
+          <w:szCs w:val="19"/>
+          <w:lang w:val="en-US"/>
+        </w:rPr>
+        <w:tab/>
+        <w:t>xor ecx,ecx</w:t>
+      </w:r>
+    </w:p>
+    <w:p>
+      <w:pPr>
+        <w:autoSpaceDE w:val="0"/>
+        <w:autoSpaceDN w:val="0"/>
+        <w:adjustRightInd w:val="0"/>
+        <w:spacing w:after="0" w:line="240" w:lineRule="auto"/>
+        <w:rPr>
+          <w:rFonts w:ascii="Consolas" w:eastAsiaTheme="minorHAnsi" w:hAnsi="Consolas" w:cs="Consolas"/>
+          <w:color w:val="000000"/>
+          <w:sz w:val="19"/>
+          <w:szCs w:val="19"/>
+          <w:lang w:val="en-US"/>
+        </w:rPr>
+      </w:pPr>
+      <w:r>
+        <w:rPr>
+          <w:rFonts w:ascii="Consolas" w:eastAsiaTheme="minorHAnsi" w:hAnsi="Consolas" w:cs="Consolas"/>
+          <w:color w:val="000000"/>
+          <w:sz w:val="19"/>
+          <w:szCs w:val="19"/>
+          <w:lang w:val="en-US"/>
+        </w:rPr>
+        <w:tab/>
+      </w:r>
+      <w:r>
+        <w:rPr>
+          <w:rFonts w:ascii="Consolas" w:eastAsiaTheme="minorHAnsi" w:hAnsi="Consolas" w:cs="Consolas"/>
+          <w:color w:val="000000"/>
+          <w:sz w:val="19"/>
+          <w:szCs w:val="19"/>
+          <w:lang w:val="en-US"/>
+        </w:rPr>
+        <w:tab/>
+        <w:t>xor edx,edx</w:t>
+      </w:r>
+    </w:p>
+    <w:p>
+      <w:pPr>
+        <w:autoSpaceDE w:val="0"/>
+        <w:autoSpaceDN w:val="0"/>
+        <w:adjustRightInd w:val="0"/>
+        <w:spacing w:after="0" w:line="240" w:lineRule="auto"/>
+        <w:rPr>
+          <w:rFonts w:ascii="Consolas" w:eastAsiaTheme="minorHAnsi" w:hAnsi="Consolas" w:cs="Consolas"/>
+          <w:color w:val="000000"/>
+          <w:sz w:val="19"/>
+          <w:szCs w:val="19"/>
+          <w:lang w:val="en-US"/>
+        </w:rPr>
+      </w:pPr>
+      <w:r>
+        <w:rPr>
+          <w:rFonts w:ascii="Consolas" w:eastAsiaTheme="minorHAnsi" w:hAnsi="Consolas" w:cs="Consolas"/>
+          <w:color w:val="000000"/>
+          <w:sz w:val="19"/>
+          <w:szCs w:val="19"/>
+          <w:lang w:val="en-US"/>
+        </w:rPr>
+        <w:tab/>
+      </w:r>
+      <w:r>
+        <w:rPr>
+          <w:rFonts w:ascii="Consolas" w:eastAsiaTheme="minorHAnsi" w:hAnsi="Consolas" w:cs="Consolas"/>
+          <w:color w:val="000000"/>
+          <w:sz w:val="19"/>
+          <w:szCs w:val="19"/>
+          <w:lang w:val="en-US"/>
+        </w:rPr>
+        <w:tab/>
+        <w:t>mov eax,[ebp+12]</w:t>
+      </w:r>
+    </w:p>
+    <w:p>
+      <w:pPr>
+        <w:autoSpaceDE w:val="0"/>
+        <w:autoSpaceDN w:val="0"/>
+        <w:adjustRightInd w:val="0"/>
+        <w:spacing w:after="0" w:line="240" w:lineRule="auto"/>
+        <w:rPr>
+          <w:rFonts w:ascii="Consolas" w:eastAsiaTheme="minorHAnsi" w:hAnsi="Consolas" w:cs="Consolas"/>
+          <w:color w:val="000000"/>
+          <w:sz w:val="19"/>
+          <w:szCs w:val="19"/>
+          <w:lang w:val="en-US"/>
+        </w:rPr>
+      </w:pPr>
+      <w:r>
+        <w:rPr>
+          <w:rFonts w:ascii="Consolas" w:eastAsiaTheme="minorHAnsi" w:hAnsi="Consolas" w:cs="Consolas"/>
+          <w:color w:val="000000"/>
+          <w:sz w:val="19"/>
+          <w:szCs w:val="19"/>
+          <w:lang w:val="en-US"/>
+        </w:rPr>
+        <w:tab/>
+      </w:r>
+      <w:r>
+        <w:rPr>
+          <w:rFonts w:ascii="Consolas" w:eastAsiaTheme="minorHAnsi" w:hAnsi="Consolas" w:cs="Consolas"/>
+          <w:color w:val="000000"/>
+          <w:sz w:val="19"/>
+          <w:szCs w:val="19"/>
+          <w:lang w:val="en-US"/>
+        </w:rPr>
+        <w:tab/>
+        <w:t>mov bx, 2</w:t>
+      </w:r>
+    </w:p>
+    <w:p>
+      <w:pPr>
+        <w:autoSpaceDE w:val="0"/>
+        <w:autoSpaceDN w:val="0"/>
+        <w:adjustRightInd w:val="0"/>
+        <w:spacing w:after="0" w:line="240" w:lineRule="auto"/>
+        <w:rPr>
+          <w:rFonts w:ascii="Consolas" w:eastAsiaTheme="minorHAnsi" w:hAnsi="Consolas" w:cs="Consolas"/>
+          <w:color w:val="000000"/>
+          <w:sz w:val="19"/>
+          <w:szCs w:val="19"/>
+          <w:lang w:val="en-US"/>
+        </w:rPr>
+      </w:pPr>
+      <w:r>
+        <w:rPr>
+          <w:rFonts w:ascii="Consolas" w:eastAsiaTheme="minorHAnsi" w:hAnsi="Consolas" w:cs="Consolas"/>
+          <w:color w:val="000000"/>
+          <w:sz w:val="19"/>
+          <w:szCs w:val="19"/>
+          <w:lang w:val="en-US"/>
+        </w:rPr>
+        <w:tab/>
+      </w:r>
+      <w:r>
+        <w:rPr>
+          <w:rFonts w:ascii="Consolas" w:eastAsiaTheme="minorHAnsi" w:hAnsi="Consolas" w:cs="Consolas"/>
+          <w:color w:val="000000"/>
+          <w:sz w:val="19"/>
+          <w:szCs w:val="19"/>
+          <w:lang w:val="en-US"/>
+        </w:rPr>
+        <w:tab/>
+        <w:t>idiv bx</w:t>
+      </w:r>
+    </w:p>
+    <w:p>
+      <w:pPr>
+        <w:autoSpaceDE w:val="0"/>
+        <w:autoSpaceDN w:val="0"/>
+        <w:adjustRightInd w:val="0"/>
+        <w:spacing w:after="0" w:line="240" w:lineRule="auto"/>
+        <w:rPr>
+          <w:rFonts w:ascii="Consolas" w:eastAsiaTheme="minorHAnsi" w:hAnsi="Consolas" w:cs="Consolas"/>
+          <w:color w:val="000000"/>
+          <w:sz w:val="19"/>
+          <w:szCs w:val="19"/>
+          <w:lang w:val="en-US"/>
+        </w:rPr>
+      </w:pPr>
+      <w:r>
+        <w:rPr>
+          <w:rFonts w:ascii="Consolas" w:eastAsiaTheme="minorHAnsi" w:hAnsi="Consolas" w:cs="Consolas"/>
+          <w:color w:val="000000"/>
+          <w:sz w:val="19"/>
+          <w:szCs w:val="19"/>
+          <w:lang w:val="en-US"/>
+        </w:rPr>
+        <w:tab/>
+      </w:r>
+      <w:r>
+        <w:rPr>
+          <w:rFonts w:ascii="Consolas" w:eastAsiaTheme="minorHAnsi" w:hAnsi="Consolas" w:cs="Consolas"/>
+          <w:color w:val="000000"/>
+          <w:sz w:val="19"/>
+          <w:szCs w:val="19"/>
+          <w:lang w:val="en-US"/>
+        </w:rPr>
+        <w:tab/>
+        <w:t>mov Temp1,eax</w:t>
+      </w:r>
+    </w:p>
+    <w:p>
+      <w:pPr>
+        <w:autoSpaceDE w:val="0"/>
+        <w:autoSpaceDN w:val="0"/>
+        <w:adjustRightInd w:val="0"/>
+        <w:spacing w:after="0" w:line="240" w:lineRule="auto"/>
+        <w:rPr>
+          <w:rFonts w:ascii="Consolas" w:eastAsiaTheme="minorHAnsi" w:hAnsi="Consolas" w:cs="Consolas"/>
+          <w:color w:val="000000"/>
+          <w:sz w:val="19"/>
+          <w:szCs w:val="19"/>
+          <w:lang w:val="en-US"/>
+        </w:rPr>
+      </w:pPr>
+      <w:r>
+        <w:rPr>
+          <w:rFonts w:ascii="Consolas" w:eastAsiaTheme="minorHAnsi" w:hAnsi="Consolas" w:cs="Consolas"/>
+          <w:color w:val="000000"/>
+          <w:sz w:val="19"/>
+          <w:szCs w:val="19"/>
+          <w:lang w:val="en-US"/>
+        </w:rPr>
+        <w:tab/>
+      </w:r>
+      <w:r>
+        <w:rPr>
+          <w:rFonts w:ascii="Consolas" w:eastAsiaTheme="minorHAnsi" w:hAnsi="Consolas" w:cs="Consolas"/>
+          <w:color w:val="000000"/>
+          <w:sz w:val="19"/>
+          <w:szCs w:val="19"/>
+          <w:lang w:val="en-US"/>
+        </w:rPr>
+        <w:tab/>
+        <w:t>mov eax,[ebp+16]</w:t>
+      </w:r>
+    </w:p>
+    <w:p>
+      <w:pPr>
+        <w:autoSpaceDE w:val="0"/>
+        <w:autoSpaceDN w:val="0"/>
+        <w:adjustRightInd w:val="0"/>
+        <w:spacing w:after="0" w:line="240" w:lineRule="auto"/>
+        <w:rPr>
+          <w:rFonts w:ascii="Consolas" w:eastAsiaTheme="minorHAnsi" w:hAnsi="Consolas" w:cs="Consolas"/>
+          <w:color w:val="000000"/>
+          <w:sz w:val="19"/>
+          <w:szCs w:val="19"/>
+          <w:lang w:val="en-US"/>
+        </w:rPr>
+      </w:pPr>
+      <w:r>
+        <w:rPr>
+          <w:rFonts w:ascii="Consolas" w:eastAsiaTheme="minorHAnsi" w:hAnsi="Consolas" w:cs="Consolas"/>
+          <w:color w:val="000000"/>
+          <w:sz w:val="19"/>
+          <w:szCs w:val="19"/>
+          <w:lang w:val="en-US"/>
+        </w:rPr>
+        <w:tab/>
+      </w:r>
+      <w:r>
+        <w:rPr>
+          <w:rFonts w:ascii="Consolas" w:eastAsiaTheme="minorHAnsi" w:hAnsi="Consolas" w:cs="Consolas"/>
+          <w:color w:val="000000"/>
+          <w:sz w:val="19"/>
+          <w:szCs w:val="19"/>
+          <w:lang w:val="en-US"/>
+        </w:rPr>
+        <w:tab/>
+        <w:t>mov bx, 4</w:t>
+      </w:r>
+    </w:p>
+    <w:p>
+      <w:pPr>
+        <w:autoSpaceDE w:val="0"/>
+        <w:autoSpaceDN w:val="0"/>
+        <w:adjustRightInd w:val="0"/>
+        <w:spacing w:after="0" w:line="240" w:lineRule="auto"/>
+        <w:rPr>
+          <w:rFonts w:ascii="Consolas" w:eastAsiaTheme="minorHAnsi" w:hAnsi="Consolas" w:cs="Consolas"/>
+          <w:color w:val="000000"/>
+          <w:sz w:val="19"/>
+          <w:szCs w:val="19"/>
+          <w:lang w:val="en-US"/>
+        </w:rPr>
+      </w:pPr>
+      <w:r>
+        <w:rPr>
+          <w:rFonts w:ascii="Consolas" w:eastAsiaTheme="minorHAnsi" w:hAnsi="Consolas" w:cs="Consolas"/>
+          <w:color w:val="000000"/>
+          <w:sz w:val="19"/>
+          <w:szCs w:val="19"/>
+          <w:lang w:val="en-US"/>
+        </w:rPr>
+        <w:tab/>
+      </w:r>
+      <w:r>
+        <w:rPr>
+          <w:rFonts w:ascii="Consolas" w:eastAsiaTheme="minorHAnsi" w:hAnsi="Consolas" w:cs="Consolas"/>
+          <w:color w:val="000000"/>
+          <w:sz w:val="19"/>
+          <w:szCs w:val="19"/>
+          <w:lang w:val="en-US"/>
+        </w:rPr>
+        <w:tab/>
+        <w:t>imul bx</w:t>
+      </w:r>
+    </w:p>
+    <w:p>
+      <w:pPr>
+        <w:autoSpaceDE w:val="0"/>
+        <w:autoSpaceDN w:val="0"/>
+        <w:adjustRightInd w:val="0"/>
+        <w:spacing w:after="0" w:line="240" w:lineRule="auto"/>
+        <w:rPr>
+          <w:rFonts w:ascii="Consolas" w:eastAsiaTheme="minorHAnsi" w:hAnsi="Consolas" w:cs="Consolas"/>
+          <w:color w:val="000000"/>
+          <w:sz w:val="19"/>
+          <w:szCs w:val="19"/>
+          <w:lang w:val="en-US"/>
+        </w:rPr>
+      </w:pPr>
+      <w:r>
+        <w:rPr>
+          <w:rFonts w:ascii="Consolas" w:eastAsiaTheme="minorHAnsi" w:hAnsi="Consolas" w:cs="Consolas"/>
+          <w:color w:val="000000"/>
+          <w:sz w:val="19"/>
+          <w:szCs w:val="19"/>
+          <w:lang w:val="en-US"/>
+        </w:rPr>
+        <w:tab/>
+      </w:r>
+      <w:r>
+        <w:rPr>
+          <w:rFonts w:ascii="Consolas" w:eastAsiaTheme="minorHAnsi" w:hAnsi="Consolas" w:cs="Consolas"/>
+          <w:color w:val="000000"/>
+          <w:sz w:val="19"/>
+          <w:szCs w:val="19"/>
+          <w:lang w:val="en-US"/>
+        </w:rPr>
+        <w:tab/>
+        <w:t>sub eax, Temp1</w:t>
+      </w:r>
+    </w:p>
+    <w:p>
+      <w:pPr>
+        <w:autoSpaceDE w:val="0"/>
+        <w:autoSpaceDN w:val="0"/>
+        <w:adjustRightInd w:val="0"/>
+        <w:spacing w:after="0" w:line="240" w:lineRule="auto"/>
+        <w:rPr>
+          <w:rFonts w:ascii="Consolas" w:eastAsiaTheme="minorHAnsi" w:hAnsi="Consolas" w:cs="Consolas"/>
+          <w:color w:val="000000"/>
+          <w:sz w:val="19"/>
+          <w:szCs w:val="19"/>
+          <w:lang w:val="en-US"/>
+        </w:rPr>
+      </w:pPr>
+      <w:r>
+        <w:rPr>
+          <w:rFonts w:ascii="Consolas" w:eastAsiaTheme="minorHAnsi" w:hAnsi="Consolas" w:cs="Consolas"/>
+          <w:color w:val="000000"/>
+          <w:sz w:val="19"/>
+          <w:szCs w:val="19"/>
+          <w:lang w:val="en-US"/>
+        </w:rPr>
+        <w:tab/>
+      </w:r>
+      <w:r>
+        <w:rPr>
+          <w:rFonts w:ascii="Consolas" w:eastAsiaTheme="minorHAnsi" w:hAnsi="Consolas" w:cs="Consolas"/>
+          <w:color w:val="000000"/>
+          <w:sz w:val="19"/>
+          <w:szCs w:val="19"/>
+          <w:lang w:val="en-US"/>
+        </w:rPr>
+        <w:tab/>
+        <w:t>add eax, [ebp+8]</w:t>
+      </w:r>
+    </w:p>
+    <w:p>
+      <w:pPr>
+        <w:autoSpaceDE w:val="0"/>
+        <w:autoSpaceDN w:val="0"/>
+        <w:adjustRightInd w:val="0"/>
+        <w:spacing w:after="0" w:line="240" w:lineRule="auto"/>
+        <w:rPr>
+          <w:rFonts w:ascii="Consolas" w:eastAsiaTheme="minorHAnsi" w:hAnsi="Consolas" w:cs="Consolas"/>
+          <w:color w:val="000000"/>
+          <w:sz w:val="19"/>
+          <w:szCs w:val="19"/>
+          <w:lang w:val="en-US"/>
+        </w:rPr>
+      </w:pPr>
+      <w:r>
+        <w:rPr>
+          <w:rFonts w:ascii="Consolas" w:eastAsiaTheme="minorHAnsi" w:hAnsi="Consolas" w:cs="Consolas"/>
+          <w:color w:val="000000"/>
+          <w:sz w:val="19"/>
+          <w:szCs w:val="19"/>
+          <w:lang w:val="en-US"/>
+        </w:rPr>
+        <w:tab/>
+      </w:r>
+      <w:r>
+        <w:rPr>
+          <w:rFonts w:ascii="Consolas" w:eastAsiaTheme="minorHAnsi" w:hAnsi="Consolas" w:cs="Consolas"/>
+          <w:color w:val="000000"/>
+          <w:sz w:val="19"/>
+          <w:szCs w:val="19"/>
+          <w:lang w:val="en-US"/>
+        </w:rPr>
+        <w:tab/>
+        <w:t>add eax, K</w:t>
+      </w:r>
+    </w:p>
+    <w:p>
+      <w:pPr>
+        <w:autoSpaceDE w:val="0"/>
+        <w:autoSpaceDN w:val="0"/>
+        <w:adjustRightInd w:val="0"/>
+        <w:spacing w:after="0" w:line="240" w:lineRule="auto"/>
+        <w:rPr>
+          <w:rFonts w:ascii="Consolas" w:eastAsiaTheme="minorHAnsi" w:hAnsi="Consolas" w:cs="Consolas"/>
+          <w:color w:val="000000"/>
+          <w:sz w:val="19"/>
+          <w:szCs w:val="19"/>
+          <w:lang w:val="en-US"/>
+        </w:rPr>
+      </w:pPr>
+      <w:r>
+        <w:rPr>
+          <w:rFonts w:ascii="Consolas" w:eastAsiaTheme="minorHAnsi" w:hAnsi="Consolas" w:cs="Consolas"/>
+          <w:color w:val="000000"/>
+          <w:sz w:val="19"/>
+          <w:szCs w:val="19"/>
+          <w:lang w:val="en-US"/>
+        </w:rPr>
+        <w:tab/>
+      </w:r>
+      <w:r>
+        <w:rPr>
+          <w:rFonts w:ascii="Consolas" w:eastAsiaTheme="minorHAnsi" w:hAnsi="Consolas" w:cs="Consolas"/>
+          <w:color w:val="000000"/>
+          <w:sz w:val="19"/>
+          <w:szCs w:val="19"/>
+          <w:lang w:val="en-US"/>
+        </w:rPr>
+        <w:tab/>
+        <w:t>pop ebp</w:t>
+      </w:r>
+    </w:p>
+    <w:p>
+      <w:pPr>
+        <w:autoSpaceDE w:val="0"/>
+        <w:autoSpaceDN w:val="0"/>
+        <w:adjustRightInd w:val="0"/>
+        <w:spacing w:after="0" w:line="240" w:lineRule="auto"/>
+        <w:rPr>
+          <w:rFonts w:ascii="Consolas" w:eastAsiaTheme="minorHAnsi" w:hAnsi="Consolas" w:cs="Consolas"/>
+          <w:color w:val="000000"/>
+          <w:sz w:val="19"/>
+          <w:szCs w:val="19"/>
+          <w:lang w:val="en-US"/>
+        </w:rPr>
+      </w:pPr>
+      <w:r>
+        <w:rPr>
+          <w:rFonts w:ascii="Consolas" w:eastAsiaTheme="minorHAnsi" w:hAnsi="Consolas" w:cs="Consolas"/>
+          <w:color w:val="000000"/>
+          <w:sz w:val="19"/>
+          <w:szCs w:val="19"/>
+          <w:lang w:val="en-US"/>
+        </w:rPr>
+        <w:tab/>
+        <w:t>invoke printf, addr Msg, eax</w:t>
+      </w:r>
+    </w:p>
+    <w:p>
+      <w:pPr>
+        <w:autoSpaceDE w:val="0"/>
+        <w:autoSpaceDN w:val="0"/>
+        <w:adjustRightInd w:val="0"/>
+        <w:spacing w:after="0" w:line="240" w:lineRule="auto"/>
+        <w:rPr>
+          <w:rFonts w:ascii="Consolas" w:eastAsiaTheme="minorHAnsi" w:hAnsi="Consolas" w:cs="Consolas"/>
+          <w:color w:val="000000"/>
+          <w:sz w:val="19"/>
+          <w:szCs w:val="19"/>
           <w:lang w:val="ru-RU"/>
         </w:rPr>
       </w:pPr>
@@ -4564,15 +5645,21 @@
       <w:r>
         <w:rPr>
           <w:rFonts w:ascii="Consolas" w:eastAsiaTheme="minorHAnsi" w:hAnsi="Consolas" w:cs="Consolas"/>
-          <w:color w:val="0000FF"/>
+          <w:color w:val="000000"/>
           <w:sz w:val="19"/>
           <w:szCs w:val="19"/>
           <w:lang w:val="ru-RU"/>
         </w:rPr>
-        <w:t>return</w:t>
+        <w:t>ret</w:t>
       </w:r>
       <w:proofErr w:type="spellEnd"/>
-      <w:r>
+    </w:p>
+    <w:p>
+      <w:pPr>
+        <w:autoSpaceDE w:val="0"/>
+        <w:autoSpaceDN w:val="0"/>
+        <w:adjustRightInd w:val="0"/>
+        <w:spacing w:after="0" w:line="240" w:lineRule="auto"/>
         <w:rPr>
           <w:rFonts w:ascii="Consolas" w:eastAsiaTheme="minorHAnsi" w:hAnsi="Consolas" w:cs="Consolas"/>
           <w:color w:val="000000"/>
@@ -4580,20 +5667,8 @@
           <w:szCs w:val="19"/>
           <w:lang w:val="ru-RU"/>
         </w:rPr>
-        <w:t xml:space="preserve"> 0;</w:t>
-      </w:r>
-    </w:p>
-    <w:p>
-      <w:pPr>
-        <w:spacing w:after="0" w:line="276" w:lineRule="auto"/>
-        <w:rPr>
-          <w:rFonts w:ascii="Consolas" w:eastAsiaTheme="minorHAnsi" w:hAnsi="Consolas" w:cs="Consolas"/>
-          <w:color w:val="000000"/>
-          <w:sz w:val="19"/>
-          <w:szCs w:val="19"/>
-          <w:lang w:val="en-US"/>
-        </w:rPr>
-      </w:pPr>
+      </w:pPr>
+      <w:proofErr w:type="spellStart"/>
       <w:r>
         <w:rPr>
           <w:rFonts w:ascii="Consolas" w:eastAsiaTheme="minorHAnsi" w:hAnsi="Consolas" w:cs="Consolas"/>
@@ -4602,112 +5677,19 @@
           <w:szCs w:val="19"/>
           <w:lang w:val="ru-RU"/>
         </w:rPr>
-        <w:t>}</w:t>
-      </w:r>
-    </w:p>
-    <w:p>
-      <w:pPr>
-        <w:spacing w:after="0" w:line="276" w:lineRule="auto"/>
-        <w:rPr>
-          <w:rFonts w:ascii="Consolas" w:eastAsiaTheme="minorHAnsi" w:hAnsi="Consolas" w:cs="Consolas"/>
-          <w:color w:val="000000"/>
-          <w:sz w:val="19"/>
-          <w:szCs w:val="19"/>
-          <w:lang w:val="en-US"/>
-        </w:rPr>
-      </w:pPr>
-    </w:p>
-    <w:p>
-      <w:pPr>
-        <w:autoSpaceDE w:val="0"/>
-        <w:autoSpaceDN w:val="0"/>
-        <w:adjustRightInd w:val="0"/>
-        <w:spacing w:after="0" w:line="240" w:lineRule="auto"/>
-        <w:rPr>
-          <w:rFonts w:ascii="Consolas" w:eastAsiaTheme="minorHAnsi" w:hAnsi="Consolas" w:cs="Consolas"/>
-          <w:color w:val="000000"/>
-          <w:sz w:val="19"/>
-          <w:szCs w:val="19"/>
-          <w:lang w:val="en-US"/>
-        </w:rPr>
-      </w:pPr>
-      <w:r>
-        <w:rPr>
-          <w:rFonts w:ascii="Consolas" w:eastAsiaTheme="minorHAnsi" w:hAnsi="Consolas" w:cs="Consolas"/>
-          <w:color w:val="000000"/>
-          <w:sz w:val="19"/>
-          <w:szCs w:val="19"/>
-          <w:lang w:val="en-US"/>
-        </w:rPr>
-        <w:t>.386</w:t>
-      </w:r>
-    </w:p>
-    <w:p>
-      <w:pPr>
-        <w:autoSpaceDE w:val="0"/>
-        <w:autoSpaceDN w:val="0"/>
-        <w:adjustRightInd w:val="0"/>
-        <w:spacing w:after="0" w:line="240" w:lineRule="auto"/>
-        <w:rPr>
-          <w:rFonts w:ascii="Consolas" w:eastAsiaTheme="minorHAnsi" w:hAnsi="Consolas" w:cs="Consolas"/>
-          <w:color w:val="000000"/>
-          <w:sz w:val="19"/>
-          <w:szCs w:val="19"/>
-          <w:lang w:val="en-US"/>
-        </w:rPr>
-      </w:pPr>
-      <w:proofErr w:type="gramStart"/>
-      <w:r>
-        <w:rPr>
-          <w:rFonts w:ascii="Consolas" w:eastAsiaTheme="minorHAnsi" w:hAnsi="Consolas" w:cs="Consolas"/>
-          <w:color w:val="000000"/>
-          <w:sz w:val="19"/>
-          <w:szCs w:val="19"/>
-          <w:lang w:val="en-US"/>
-        </w:rPr>
-        <w:t>.model</w:t>
-      </w:r>
-      <w:proofErr w:type="gramEnd"/>
-      <w:r>
-        <w:rPr>
-          <w:rFonts w:ascii="Consolas" w:eastAsiaTheme="minorHAnsi" w:hAnsi="Consolas" w:cs="Consolas"/>
-          <w:color w:val="000000"/>
-          <w:sz w:val="19"/>
-          <w:szCs w:val="19"/>
-          <w:lang w:val="en-US"/>
-        </w:rPr>
-        <w:t xml:space="preserve"> flat, c</w:t>
-      </w:r>
-    </w:p>
-    <w:p>
-      <w:pPr>
-        <w:autoSpaceDE w:val="0"/>
-        <w:autoSpaceDN w:val="0"/>
-        <w:adjustRightInd w:val="0"/>
-        <w:spacing w:after="0" w:line="240" w:lineRule="auto"/>
-        <w:rPr>
-          <w:rFonts w:ascii="Consolas" w:eastAsiaTheme="minorHAnsi" w:hAnsi="Consolas" w:cs="Consolas"/>
-          <w:color w:val="000000"/>
-          <w:sz w:val="19"/>
-          <w:szCs w:val="19"/>
-          <w:lang w:val="en-US"/>
-        </w:rPr>
-      </w:pPr>
-    </w:p>
-    <w:p>
-      <w:pPr>
-        <w:autoSpaceDE w:val="0"/>
-        <w:autoSpaceDN w:val="0"/>
-        <w:adjustRightInd w:val="0"/>
-        <w:spacing w:after="0" w:line="240" w:lineRule="auto"/>
-        <w:rPr>
-          <w:rFonts w:ascii="Consolas" w:eastAsiaTheme="minorHAnsi" w:hAnsi="Consolas" w:cs="Consolas"/>
-          <w:color w:val="000000"/>
-          <w:sz w:val="19"/>
-          <w:szCs w:val="19"/>
-          <w:lang w:val="en-US"/>
-        </w:rPr>
-      </w:pPr>
+        <w:t>calc</w:t>
+      </w:r>
+      <w:proofErr w:type="spellEnd"/>
+      <w:r>
+        <w:rPr>
+          <w:rFonts w:ascii="Consolas" w:eastAsiaTheme="minorHAnsi" w:hAnsi="Consolas" w:cs="Consolas"/>
+          <w:color w:val="000000"/>
+          <w:sz w:val="19"/>
+          <w:szCs w:val="19"/>
+          <w:lang w:val="ru-RU"/>
+        </w:rPr>
+        <w:t xml:space="preserve"> </w:t>
+      </w:r>
       <w:proofErr w:type="spellStart"/>
       <w:r>
         <w:rPr>
@@ -4715,43 +5697,26 @@
           <w:color w:val="000000"/>
           <w:sz w:val="19"/>
           <w:szCs w:val="19"/>
-          <w:lang w:val="en-US"/>
-        </w:rPr>
-        <w:t>printf</w:t>
+          <w:lang w:val="ru-RU"/>
+        </w:rPr>
+        <w:t>endp</w:t>
       </w:r>
       <w:proofErr w:type="spellEnd"/>
-      <w:r>
-        <w:rPr>
-          <w:rFonts w:ascii="Consolas" w:eastAsiaTheme="minorHAnsi" w:hAnsi="Consolas" w:cs="Consolas"/>
-          <w:color w:val="000000"/>
-          <w:sz w:val="19"/>
-          <w:szCs w:val="19"/>
-          <w:lang w:val="en-US"/>
-        </w:rPr>
-        <w:t xml:space="preserve"> proto arg</w:t>
-      </w:r>
-      <w:proofErr w:type="gramStart"/>
-      <w:r>
-        <w:rPr>
-          <w:rFonts w:ascii="Consolas" w:eastAsiaTheme="minorHAnsi" w:hAnsi="Consolas" w:cs="Consolas"/>
-          <w:color w:val="000000"/>
-          <w:sz w:val="19"/>
-          <w:szCs w:val="19"/>
-          <w:lang w:val="en-US"/>
-        </w:rPr>
-        <w:t>1:ptr</w:t>
-      </w:r>
-      <w:proofErr w:type="gramEnd"/>
-      <w:r>
-        <w:rPr>
-          <w:rFonts w:ascii="Consolas" w:eastAsiaTheme="minorHAnsi" w:hAnsi="Consolas" w:cs="Consolas"/>
-          <w:color w:val="000000"/>
-          <w:sz w:val="19"/>
-          <w:szCs w:val="19"/>
-          <w:lang w:val="en-US"/>
-        </w:rPr>
-        <w:t xml:space="preserve"> byte, </w:t>
-      </w:r>
+    </w:p>
+    <w:p>
+      <w:pPr>
+        <w:autoSpaceDE w:val="0"/>
+        <w:autoSpaceDN w:val="0"/>
+        <w:adjustRightInd w:val="0"/>
+        <w:spacing w:after="0" w:line="240" w:lineRule="auto"/>
+        <w:rPr>
+          <w:rFonts w:ascii="Consolas" w:eastAsiaTheme="minorHAnsi" w:hAnsi="Consolas" w:cs="Consolas"/>
+          <w:color w:val="000000"/>
+          <w:sz w:val="19"/>
+          <w:szCs w:val="19"/>
+          <w:lang w:val="ru-RU"/>
+        </w:rPr>
+      </w:pPr>
       <w:proofErr w:type="spellStart"/>
       <w:r>
         <w:rPr>
@@ -4759,1408 +5724,9 @@
           <w:color w:val="000000"/>
           <w:sz w:val="19"/>
           <w:szCs w:val="19"/>
-          <w:lang w:val="en-US"/>
-        </w:rPr>
-        <w:t>printlist</w:t>
-      </w:r>
-      <w:proofErr w:type="spellEnd"/>
-      <w:r>
-        <w:rPr>
-          <w:rFonts w:ascii="Consolas" w:eastAsiaTheme="minorHAnsi" w:hAnsi="Consolas" w:cs="Consolas"/>
-          <w:color w:val="000000"/>
-          <w:sz w:val="19"/>
-          <w:szCs w:val="19"/>
-          <w:lang w:val="en-US"/>
-        </w:rPr>
-        <w:t xml:space="preserve">: </w:t>
-      </w:r>
-      <w:proofErr w:type="spellStart"/>
-      <w:r>
-        <w:rPr>
-          <w:rFonts w:ascii="Consolas" w:eastAsiaTheme="minorHAnsi" w:hAnsi="Consolas" w:cs="Consolas"/>
-          <w:color w:val="000000"/>
-          <w:sz w:val="19"/>
-          <w:szCs w:val="19"/>
-          <w:lang w:val="en-US"/>
-        </w:rPr>
-        <w:t>vararg</w:t>
-      </w:r>
-      <w:proofErr w:type="spellEnd"/>
-    </w:p>
-    <w:p>
-      <w:pPr>
-        <w:autoSpaceDE w:val="0"/>
-        <w:autoSpaceDN w:val="0"/>
-        <w:adjustRightInd w:val="0"/>
-        <w:spacing w:after="0" w:line="240" w:lineRule="auto"/>
-        <w:rPr>
-          <w:rFonts w:ascii="Consolas" w:eastAsiaTheme="minorHAnsi" w:hAnsi="Consolas" w:cs="Consolas"/>
-          <w:color w:val="000000"/>
-          <w:sz w:val="19"/>
-          <w:szCs w:val="19"/>
-          <w:lang w:val="en-US"/>
-        </w:rPr>
-      </w:pPr>
-    </w:p>
-    <w:p>
-      <w:pPr>
-        <w:autoSpaceDE w:val="0"/>
-        <w:autoSpaceDN w:val="0"/>
-        <w:adjustRightInd w:val="0"/>
-        <w:spacing w:after="0" w:line="240" w:lineRule="auto"/>
-        <w:rPr>
-          <w:rFonts w:ascii="Consolas" w:eastAsiaTheme="minorHAnsi" w:hAnsi="Consolas" w:cs="Consolas"/>
-          <w:color w:val="000000"/>
-          <w:sz w:val="19"/>
-          <w:szCs w:val="19"/>
-          <w:lang w:val="en-US"/>
-        </w:rPr>
-      </w:pPr>
-      <w:r>
-        <w:rPr>
-          <w:rFonts w:ascii="Consolas" w:eastAsiaTheme="minorHAnsi" w:hAnsi="Consolas" w:cs="Consolas"/>
-          <w:color w:val="000000"/>
-          <w:sz w:val="19"/>
-          <w:szCs w:val="19"/>
-          <w:lang w:val="en-US"/>
-        </w:rPr>
-        <w:t>.data</w:t>
-      </w:r>
-    </w:p>
-    <w:p>
-      <w:pPr>
-        <w:autoSpaceDE w:val="0"/>
-        <w:autoSpaceDN w:val="0"/>
-        <w:adjustRightInd w:val="0"/>
-        <w:spacing w:after="0" w:line="240" w:lineRule="auto"/>
-        <w:rPr>
-          <w:rFonts w:ascii="Consolas" w:eastAsiaTheme="minorHAnsi" w:hAnsi="Consolas" w:cs="Consolas"/>
-          <w:color w:val="000000"/>
-          <w:sz w:val="19"/>
-          <w:szCs w:val="19"/>
-          <w:lang w:val="en-US"/>
-        </w:rPr>
-      </w:pPr>
-      <w:r>
-        <w:rPr>
-          <w:rFonts w:ascii="Consolas" w:eastAsiaTheme="minorHAnsi" w:hAnsi="Consolas" w:cs="Consolas"/>
-          <w:color w:val="000000"/>
-          <w:sz w:val="19"/>
-          <w:szCs w:val="19"/>
-          <w:lang w:val="en-US"/>
-        </w:rPr>
-        <w:tab/>
-        <w:t xml:space="preserve">K </w:t>
-      </w:r>
-      <w:proofErr w:type="spellStart"/>
-      <w:r>
-        <w:rPr>
-          <w:rFonts w:ascii="Consolas" w:eastAsiaTheme="minorHAnsi" w:hAnsi="Consolas" w:cs="Consolas"/>
-          <w:color w:val="000000"/>
-          <w:sz w:val="19"/>
-          <w:szCs w:val="19"/>
-          <w:lang w:val="en-US"/>
-        </w:rPr>
-        <w:t>equ</w:t>
-      </w:r>
-      <w:proofErr w:type="spellEnd"/>
-      <w:r>
-        <w:rPr>
-          <w:rFonts w:ascii="Consolas" w:eastAsiaTheme="minorHAnsi" w:hAnsi="Consolas" w:cs="Consolas"/>
-          <w:color w:val="000000"/>
-          <w:sz w:val="19"/>
-          <w:szCs w:val="19"/>
-          <w:lang w:val="en-US"/>
-        </w:rPr>
-        <w:t xml:space="preserve"> 4019h</w:t>
-      </w:r>
-    </w:p>
-    <w:p>
-      <w:pPr>
-        <w:autoSpaceDE w:val="0"/>
-        <w:autoSpaceDN w:val="0"/>
-        <w:adjustRightInd w:val="0"/>
-        <w:spacing w:after="0" w:line="240" w:lineRule="auto"/>
-        <w:rPr>
-          <w:rFonts w:ascii="Consolas" w:eastAsiaTheme="minorHAnsi" w:hAnsi="Consolas" w:cs="Consolas"/>
-          <w:color w:val="000000"/>
-          <w:sz w:val="19"/>
-          <w:szCs w:val="19"/>
-          <w:lang w:val="en-US"/>
-        </w:rPr>
-      </w:pPr>
-      <w:r>
-        <w:rPr>
-          <w:rFonts w:ascii="Consolas" w:eastAsiaTheme="minorHAnsi" w:hAnsi="Consolas" w:cs="Consolas"/>
-          <w:color w:val="000000"/>
-          <w:sz w:val="19"/>
-          <w:szCs w:val="19"/>
-          <w:lang w:val="en-US"/>
-        </w:rPr>
-        <w:tab/>
-        <w:t>Temp1 dd 0</w:t>
-      </w:r>
-    </w:p>
-    <w:p>
-      <w:pPr>
-        <w:autoSpaceDE w:val="0"/>
-        <w:autoSpaceDN w:val="0"/>
-        <w:adjustRightInd w:val="0"/>
-        <w:spacing w:after="0" w:line="240" w:lineRule="auto"/>
-        <w:rPr>
-          <w:rFonts w:ascii="Consolas" w:eastAsiaTheme="minorHAnsi" w:hAnsi="Consolas" w:cs="Consolas"/>
-          <w:color w:val="000000"/>
-          <w:sz w:val="19"/>
-          <w:szCs w:val="19"/>
-          <w:lang w:val="en-US"/>
-        </w:rPr>
-      </w:pPr>
-      <w:r>
-        <w:rPr>
-          <w:rFonts w:ascii="Consolas" w:eastAsiaTheme="minorHAnsi" w:hAnsi="Consolas" w:cs="Consolas"/>
-          <w:color w:val="000000"/>
-          <w:sz w:val="19"/>
-          <w:szCs w:val="19"/>
-          <w:lang w:val="en-US"/>
-        </w:rPr>
-        <w:tab/>
-        <w:t>Temp2 dd 0</w:t>
-      </w:r>
-    </w:p>
-    <w:p>
-      <w:pPr>
-        <w:autoSpaceDE w:val="0"/>
-        <w:autoSpaceDN w:val="0"/>
-        <w:adjustRightInd w:val="0"/>
-        <w:spacing w:after="0" w:line="240" w:lineRule="auto"/>
-        <w:rPr>
-          <w:rFonts w:ascii="Consolas" w:eastAsiaTheme="minorHAnsi" w:hAnsi="Consolas" w:cs="Consolas"/>
-          <w:color w:val="000000"/>
-          <w:sz w:val="19"/>
-          <w:szCs w:val="19"/>
-          <w:lang w:val="en-US"/>
-        </w:rPr>
-      </w:pPr>
-      <w:r>
-        <w:rPr>
-          <w:rFonts w:ascii="Consolas" w:eastAsiaTheme="minorHAnsi" w:hAnsi="Consolas" w:cs="Consolas"/>
-          <w:color w:val="000000"/>
-          <w:sz w:val="19"/>
-          <w:szCs w:val="19"/>
-          <w:lang w:val="en-US"/>
-        </w:rPr>
-        <w:tab/>
-        <w:t xml:space="preserve">Msg </w:t>
-      </w:r>
-      <w:proofErr w:type="spellStart"/>
-      <w:r>
-        <w:rPr>
-          <w:rFonts w:ascii="Consolas" w:eastAsiaTheme="minorHAnsi" w:hAnsi="Consolas" w:cs="Consolas"/>
-          <w:color w:val="000000"/>
-          <w:sz w:val="19"/>
-          <w:szCs w:val="19"/>
-          <w:lang w:val="en-US"/>
-        </w:rPr>
-        <w:t>db</w:t>
-      </w:r>
-      <w:proofErr w:type="spellEnd"/>
-      <w:r>
-        <w:rPr>
-          <w:rFonts w:ascii="Consolas" w:eastAsiaTheme="minorHAnsi" w:hAnsi="Consolas" w:cs="Consolas"/>
-          <w:color w:val="000000"/>
-          <w:sz w:val="19"/>
-          <w:szCs w:val="19"/>
-          <w:lang w:val="en-US"/>
-        </w:rPr>
-        <w:t xml:space="preserve"> 'Result is: %d', 0</w:t>
-      </w:r>
-    </w:p>
-    <w:p>
-      <w:pPr>
-        <w:autoSpaceDE w:val="0"/>
-        <w:autoSpaceDN w:val="0"/>
-        <w:adjustRightInd w:val="0"/>
-        <w:spacing w:after="0" w:line="240" w:lineRule="auto"/>
-        <w:rPr>
-          <w:rFonts w:ascii="Consolas" w:eastAsiaTheme="minorHAnsi" w:hAnsi="Consolas" w:cs="Consolas"/>
-          <w:color w:val="000000"/>
-          <w:sz w:val="19"/>
-          <w:szCs w:val="19"/>
-          <w:lang w:val="en-US"/>
-        </w:rPr>
-      </w:pPr>
-      <w:proofErr w:type="gramStart"/>
-      <w:r>
-        <w:rPr>
-          <w:rFonts w:ascii="Consolas" w:eastAsiaTheme="minorHAnsi" w:hAnsi="Consolas" w:cs="Consolas"/>
-          <w:color w:val="000000"/>
-          <w:sz w:val="19"/>
-          <w:szCs w:val="19"/>
-          <w:lang w:val="en-US"/>
-        </w:rPr>
-        <w:t>.code</w:t>
-      </w:r>
-      <w:proofErr w:type="gramEnd"/>
-    </w:p>
-    <w:p>
-      <w:pPr>
-        <w:autoSpaceDE w:val="0"/>
-        <w:autoSpaceDN w:val="0"/>
-        <w:adjustRightInd w:val="0"/>
-        <w:spacing w:after="0" w:line="240" w:lineRule="auto"/>
-        <w:rPr>
-          <w:rFonts w:ascii="Consolas" w:eastAsiaTheme="minorHAnsi" w:hAnsi="Consolas" w:cs="Consolas"/>
-          <w:color w:val="000000"/>
-          <w:sz w:val="19"/>
-          <w:szCs w:val="19"/>
-          <w:lang w:val="en-US"/>
-        </w:rPr>
-      </w:pPr>
-      <w:r>
-        <w:rPr>
-          <w:rFonts w:ascii="Consolas" w:eastAsiaTheme="minorHAnsi" w:hAnsi="Consolas" w:cs="Consolas"/>
-          <w:color w:val="000000"/>
-          <w:sz w:val="19"/>
-          <w:szCs w:val="19"/>
-          <w:lang w:val="en-US"/>
-        </w:rPr>
-        <w:t>calc proc</w:t>
-      </w:r>
-    </w:p>
-    <w:p>
-      <w:pPr>
-        <w:autoSpaceDE w:val="0"/>
-        <w:autoSpaceDN w:val="0"/>
-        <w:adjustRightInd w:val="0"/>
-        <w:spacing w:after="0" w:line="240" w:lineRule="auto"/>
-        <w:rPr>
-          <w:rFonts w:ascii="Consolas" w:eastAsiaTheme="minorHAnsi" w:hAnsi="Consolas" w:cs="Consolas"/>
-          <w:color w:val="000000"/>
-          <w:sz w:val="19"/>
-          <w:szCs w:val="19"/>
-          <w:lang w:val="en-US"/>
-        </w:rPr>
-      </w:pPr>
-      <w:r>
-        <w:rPr>
-          <w:rFonts w:ascii="Consolas" w:eastAsiaTheme="minorHAnsi" w:hAnsi="Consolas" w:cs="Consolas"/>
-          <w:color w:val="000000"/>
-          <w:sz w:val="19"/>
-          <w:szCs w:val="19"/>
-          <w:lang w:val="en-US"/>
-        </w:rPr>
-        <w:tab/>
-        <w:t xml:space="preserve">push </w:t>
-      </w:r>
-      <w:proofErr w:type="spellStart"/>
-      <w:r>
-        <w:rPr>
-          <w:rFonts w:ascii="Consolas" w:eastAsiaTheme="minorHAnsi" w:hAnsi="Consolas" w:cs="Consolas"/>
-          <w:color w:val="000000"/>
-          <w:sz w:val="19"/>
-          <w:szCs w:val="19"/>
-          <w:lang w:val="en-US"/>
-        </w:rPr>
-        <w:t>ebp</w:t>
-      </w:r>
-      <w:proofErr w:type="spellEnd"/>
-    </w:p>
-    <w:p>
-      <w:pPr>
-        <w:autoSpaceDE w:val="0"/>
-        <w:autoSpaceDN w:val="0"/>
-        <w:adjustRightInd w:val="0"/>
-        <w:spacing w:after="0" w:line="240" w:lineRule="auto"/>
-        <w:rPr>
-          <w:rFonts w:ascii="Consolas" w:eastAsiaTheme="minorHAnsi" w:hAnsi="Consolas" w:cs="Consolas"/>
-          <w:color w:val="000000"/>
-          <w:sz w:val="19"/>
-          <w:szCs w:val="19"/>
-          <w:lang w:val="en-US"/>
-        </w:rPr>
-      </w:pPr>
-      <w:r>
-        <w:rPr>
-          <w:rFonts w:ascii="Consolas" w:eastAsiaTheme="minorHAnsi" w:hAnsi="Consolas" w:cs="Consolas"/>
-          <w:color w:val="000000"/>
-          <w:sz w:val="19"/>
-          <w:szCs w:val="19"/>
-          <w:lang w:val="en-US"/>
-        </w:rPr>
-        <w:tab/>
-      </w:r>
-      <w:r>
-        <w:rPr>
-          <w:rFonts w:ascii="Consolas" w:eastAsiaTheme="minorHAnsi" w:hAnsi="Consolas" w:cs="Consolas"/>
-          <w:color w:val="000000"/>
-          <w:sz w:val="19"/>
-          <w:szCs w:val="19"/>
-          <w:lang w:val="en-US"/>
-        </w:rPr>
-        <w:tab/>
-        <w:t xml:space="preserve">mov </w:t>
-      </w:r>
-      <w:proofErr w:type="spellStart"/>
-      <w:proofErr w:type="gramStart"/>
-      <w:r>
-        <w:rPr>
-          <w:rFonts w:ascii="Consolas" w:eastAsiaTheme="minorHAnsi" w:hAnsi="Consolas" w:cs="Consolas"/>
-          <w:color w:val="000000"/>
-          <w:sz w:val="19"/>
-          <w:szCs w:val="19"/>
-          <w:lang w:val="en-US"/>
-        </w:rPr>
-        <w:t>ebp,esp</w:t>
-      </w:r>
-      <w:proofErr w:type="spellEnd"/>
-      <w:proofErr w:type="gramEnd"/>
-    </w:p>
-    <w:p>
-      <w:pPr>
-        <w:autoSpaceDE w:val="0"/>
-        <w:autoSpaceDN w:val="0"/>
-        <w:adjustRightInd w:val="0"/>
-        <w:spacing w:after="0" w:line="240" w:lineRule="auto"/>
-        <w:rPr>
-          <w:rFonts w:ascii="Consolas" w:eastAsiaTheme="minorHAnsi" w:hAnsi="Consolas" w:cs="Consolas"/>
-          <w:color w:val="000000"/>
-          <w:sz w:val="19"/>
-          <w:szCs w:val="19"/>
-          <w:lang w:val="en-US"/>
-        </w:rPr>
-      </w:pPr>
-      <w:r>
-        <w:rPr>
-          <w:rFonts w:ascii="Consolas" w:eastAsiaTheme="minorHAnsi" w:hAnsi="Consolas" w:cs="Consolas"/>
-          <w:color w:val="000000"/>
-          <w:sz w:val="19"/>
-          <w:szCs w:val="19"/>
-          <w:lang w:val="en-US"/>
-        </w:rPr>
-        <w:tab/>
-      </w:r>
-      <w:r>
-        <w:rPr>
-          <w:rFonts w:ascii="Consolas" w:eastAsiaTheme="minorHAnsi" w:hAnsi="Consolas" w:cs="Consolas"/>
-          <w:color w:val="000000"/>
-          <w:sz w:val="19"/>
-          <w:szCs w:val="19"/>
-          <w:lang w:val="en-US"/>
-        </w:rPr>
-        <w:tab/>
-      </w:r>
-      <w:proofErr w:type="spellStart"/>
-      <w:r>
-        <w:rPr>
-          <w:rFonts w:ascii="Consolas" w:eastAsiaTheme="minorHAnsi" w:hAnsi="Consolas" w:cs="Consolas"/>
-          <w:color w:val="000000"/>
-          <w:sz w:val="19"/>
-          <w:szCs w:val="19"/>
-          <w:lang w:val="en-US"/>
-        </w:rPr>
-        <w:t>xor</w:t>
-      </w:r>
-      <w:proofErr w:type="spellEnd"/>
-      <w:r>
-        <w:rPr>
-          <w:rFonts w:ascii="Consolas" w:eastAsiaTheme="minorHAnsi" w:hAnsi="Consolas" w:cs="Consolas"/>
-          <w:color w:val="000000"/>
-          <w:sz w:val="19"/>
-          <w:szCs w:val="19"/>
-          <w:lang w:val="en-US"/>
-        </w:rPr>
-        <w:t xml:space="preserve"> </w:t>
-      </w:r>
-      <w:proofErr w:type="spellStart"/>
-      <w:proofErr w:type="gramStart"/>
-      <w:r>
-        <w:rPr>
-          <w:rFonts w:ascii="Consolas" w:eastAsiaTheme="minorHAnsi" w:hAnsi="Consolas" w:cs="Consolas"/>
-          <w:color w:val="000000"/>
-          <w:sz w:val="19"/>
-          <w:szCs w:val="19"/>
-          <w:lang w:val="en-US"/>
-        </w:rPr>
-        <w:t>eax,eax</w:t>
-      </w:r>
-      <w:proofErr w:type="spellEnd"/>
-      <w:proofErr w:type="gramEnd"/>
-    </w:p>
-    <w:p>
-      <w:pPr>
-        <w:autoSpaceDE w:val="0"/>
-        <w:autoSpaceDN w:val="0"/>
-        <w:adjustRightInd w:val="0"/>
-        <w:spacing w:after="0" w:line="240" w:lineRule="auto"/>
-        <w:rPr>
-          <w:rFonts w:ascii="Consolas" w:eastAsiaTheme="minorHAnsi" w:hAnsi="Consolas" w:cs="Consolas"/>
-          <w:color w:val="000000"/>
-          <w:sz w:val="19"/>
-          <w:szCs w:val="19"/>
-          <w:lang w:val="en-US"/>
-        </w:rPr>
-      </w:pPr>
-      <w:r>
-        <w:rPr>
-          <w:rFonts w:ascii="Consolas" w:eastAsiaTheme="minorHAnsi" w:hAnsi="Consolas" w:cs="Consolas"/>
-          <w:color w:val="000000"/>
-          <w:sz w:val="19"/>
-          <w:szCs w:val="19"/>
-          <w:lang w:val="en-US"/>
-        </w:rPr>
-        <w:lastRenderedPageBreak/>
-        <w:tab/>
-      </w:r>
-      <w:r>
-        <w:rPr>
-          <w:rFonts w:ascii="Consolas" w:eastAsiaTheme="minorHAnsi" w:hAnsi="Consolas" w:cs="Consolas"/>
-          <w:color w:val="000000"/>
-          <w:sz w:val="19"/>
-          <w:szCs w:val="19"/>
-          <w:lang w:val="en-US"/>
-        </w:rPr>
-        <w:tab/>
-      </w:r>
-      <w:proofErr w:type="spellStart"/>
-      <w:r>
-        <w:rPr>
-          <w:rFonts w:ascii="Consolas" w:eastAsiaTheme="minorHAnsi" w:hAnsi="Consolas" w:cs="Consolas"/>
-          <w:color w:val="000000"/>
-          <w:sz w:val="19"/>
-          <w:szCs w:val="19"/>
-          <w:lang w:val="en-US"/>
-        </w:rPr>
-        <w:t>xor</w:t>
-      </w:r>
-      <w:proofErr w:type="spellEnd"/>
-      <w:r>
-        <w:rPr>
-          <w:rFonts w:ascii="Consolas" w:eastAsiaTheme="minorHAnsi" w:hAnsi="Consolas" w:cs="Consolas"/>
-          <w:color w:val="000000"/>
-          <w:sz w:val="19"/>
-          <w:szCs w:val="19"/>
-          <w:lang w:val="en-US"/>
-        </w:rPr>
-        <w:t xml:space="preserve"> </w:t>
-      </w:r>
-      <w:proofErr w:type="spellStart"/>
-      <w:proofErr w:type="gramStart"/>
-      <w:r>
-        <w:rPr>
-          <w:rFonts w:ascii="Consolas" w:eastAsiaTheme="minorHAnsi" w:hAnsi="Consolas" w:cs="Consolas"/>
-          <w:color w:val="000000"/>
-          <w:sz w:val="19"/>
-          <w:szCs w:val="19"/>
-          <w:lang w:val="en-US"/>
-        </w:rPr>
-        <w:t>ebx,ebx</w:t>
-      </w:r>
-      <w:proofErr w:type="spellEnd"/>
-      <w:proofErr w:type="gramEnd"/>
-    </w:p>
-    <w:p>
-      <w:pPr>
-        <w:autoSpaceDE w:val="0"/>
-        <w:autoSpaceDN w:val="0"/>
-        <w:adjustRightInd w:val="0"/>
-        <w:spacing w:after="0" w:line="240" w:lineRule="auto"/>
-        <w:rPr>
-          <w:rFonts w:ascii="Consolas" w:eastAsiaTheme="minorHAnsi" w:hAnsi="Consolas" w:cs="Consolas"/>
-          <w:color w:val="000000"/>
-          <w:sz w:val="19"/>
-          <w:szCs w:val="19"/>
-          <w:lang w:val="en-US"/>
-        </w:rPr>
-      </w:pPr>
-      <w:r>
-        <w:rPr>
-          <w:rFonts w:ascii="Consolas" w:eastAsiaTheme="minorHAnsi" w:hAnsi="Consolas" w:cs="Consolas"/>
-          <w:color w:val="000000"/>
-          <w:sz w:val="19"/>
-          <w:szCs w:val="19"/>
-          <w:lang w:val="en-US"/>
-        </w:rPr>
-        <w:tab/>
-      </w:r>
-      <w:r>
-        <w:rPr>
-          <w:rFonts w:ascii="Consolas" w:eastAsiaTheme="minorHAnsi" w:hAnsi="Consolas" w:cs="Consolas"/>
-          <w:color w:val="000000"/>
-          <w:sz w:val="19"/>
-          <w:szCs w:val="19"/>
-          <w:lang w:val="en-US"/>
-        </w:rPr>
-        <w:tab/>
-      </w:r>
-      <w:proofErr w:type="spellStart"/>
-      <w:r>
-        <w:rPr>
-          <w:rFonts w:ascii="Consolas" w:eastAsiaTheme="minorHAnsi" w:hAnsi="Consolas" w:cs="Consolas"/>
-          <w:color w:val="000000"/>
-          <w:sz w:val="19"/>
-          <w:szCs w:val="19"/>
-          <w:lang w:val="en-US"/>
-        </w:rPr>
-        <w:t>xor</w:t>
-      </w:r>
-      <w:proofErr w:type="spellEnd"/>
-      <w:r>
-        <w:rPr>
-          <w:rFonts w:ascii="Consolas" w:eastAsiaTheme="minorHAnsi" w:hAnsi="Consolas" w:cs="Consolas"/>
-          <w:color w:val="000000"/>
-          <w:sz w:val="19"/>
-          <w:szCs w:val="19"/>
-          <w:lang w:val="en-US"/>
-        </w:rPr>
-        <w:t xml:space="preserve"> </w:t>
-      </w:r>
-      <w:proofErr w:type="spellStart"/>
-      <w:proofErr w:type="gramStart"/>
-      <w:r>
-        <w:rPr>
-          <w:rFonts w:ascii="Consolas" w:eastAsiaTheme="minorHAnsi" w:hAnsi="Consolas" w:cs="Consolas"/>
-          <w:color w:val="000000"/>
-          <w:sz w:val="19"/>
-          <w:szCs w:val="19"/>
-          <w:lang w:val="en-US"/>
-        </w:rPr>
-        <w:t>ecx,ecx</w:t>
-      </w:r>
-      <w:proofErr w:type="spellEnd"/>
-      <w:proofErr w:type="gramEnd"/>
-    </w:p>
-    <w:p>
-      <w:pPr>
-        <w:autoSpaceDE w:val="0"/>
-        <w:autoSpaceDN w:val="0"/>
-        <w:adjustRightInd w:val="0"/>
-        <w:spacing w:after="0" w:line="240" w:lineRule="auto"/>
-        <w:rPr>
-          <w:rFonts w:ascii="Consolas" w:eastAsiaTheme="minorHAnsi" w:hAnsi="Consolas" w:cs="Consolas"/>
-          <w:color w:val="000000"/>
-          <w:sz w:val="19"/>
-          <w:szCs w:val="19"/>
-          <w:lang w:val="en-US"/>
-        </w:rPr>
-      </w:pPr>
-      <w:r>
-        <w:rPr>
-          <w:rFonts w:ascii="Consolas" w:eastAsiaTheme="minorHAnsi" w:hAnsi="Consolas" w:cs="Consolas"/>
-          <w:color w:val="000000"/>
-          <w:sz w:val="19"/>
-          <w:szCs w:val="19"/>
-          <w:lang w:val="en-US"/>
-        </w:rPr>
-        <w:tab/>
-      </w:r>
-      <w:r>
-        <w:rPr>
-          <w:rFonts w:ascii="Consolas" w:eastAsiaTheme="minorHAnsi" w:hAnsi="Consolas" w:cs="Consolas"/>
-          <w:color w:val="000000"/>
-          <w:sz w:val="19"/>
-          <w:szCs w:val="19"/>
-          <w:lang w:val="en-US"/>
-        </w:rPr>
-        <w:tab/>
-      </w:r>
-      <w:proofErr w:type="spellStart"/>
-      <w:r>
-        <w:rPr>
-          <w:rFonts w:ascii="Consolas" w:eastAsiaTheme="minorHAnsi" w:hAnsi="Consolas" w:cs="Consolas"/>
-          <w:color w:val="000000"/>
-          <w:sz w:val="19"/>
-          <w:szCs w:val="19"/>
-          <w:lang w:val="en-US"/>
-        </w:rPr>
-        <w:t>xor</w:t>
-      </w:r>
-      <w:proofErr w:type="spellEnd"/>
-      <w:r>
-        <w:rPr>
-          <w:rFonts w:ascii="Consolas" w:eastAsiaTheme="minorHAnsi" w:hAnsi="Consolas" w:cs="Consolas"/>
-          <w:color w:val="000000"/>
-          <w:sz w:val="19"/>
-          <w:szCs w:val="19"/>
-          <w:lang w:val="en-US"/>
-        </w:rPr>
-        <w:t xml:space="preserve"> </w:t>
-      </w:r>
-      <w:proofErr w:type="spellStart"/>
-      <w:proofErr w:type="gramStart"/>
-      <w:r>
-        <w:rPr>
-          <w:rFonts w:ascii="Consolas" w:eastAsiaTheme="minorHAnsi" w:hAnsi="Consolas" w:cs="Consolas"/>
-          <w:color w:val="000000"/>
-          <w:sz w:val="19"/>
-          <w:szCs w:val="19"/>
-          <w:lang w:val="en-US"/>
-        </w:rPr>
-        <w:t>edx,edx</w:t>
-      </w:r>
-      <w:proofErr w:type="spellEnd"/>
-      <w:proofErr w:type="gramEnd"/>
-    </w:p>
-    <w:p>
-      <w:pPr>
-        <w:autoSpaceDE w:val="0"/>
-        <w:autoSpaceDN w:val="0"/>
-        <w:adjustRightInd w:val="0"/>
-        <w:spacing w:after="0" w:line="240" w:lineRule="auto"/>
-        <w:rPr>
-          <w:rFonts w:ascii="Consolas" w:eastAsiaTheme="minorHAnsi" w:hAnsi="Consolas" w:cs="Consolas"/>
-          <w:color w:val="000000"/>
-          <w:sz w:val="19"/>
-          <w:szCs w:val="19"/>
-          <w:lang w:val="en-US"/>
-        </w:rPr>
-      </w:pPr>
-      <w:r>
-        <w:rPr>
-          <w:rFonts w:ascii="Consolas" w:eastAsiaTheme="minorHAnsi" w:hAnsi="Consolas" w:cs="Consolas"/>
-          <w:color w:val="000000"/>
-          <w:sz w:val="19"/>
-          <w:szCs w:val="19"/>
-          <w:lang w:val="en-US"/>
-        </w:rPr>
-        <w:tab/>
-      </w:r>
-      <w:r>
-        <w:rPr>
-          <w:rFonts w:ascii="Consolas" w:eastAsiaTheme="minorHAnsi" w:hAnsi="Consolas" w:cs="Consolas"/>
-          <w:color w:val="000000"/>
-          <w:sz w:val="19"/>
-          <w:szCs w:val="19"/>
-          <w:lang w:val="en-US"/>
-        </w:rPr>
-        <w:tab/>
-        <w:t xml:space="preserve">mov </w:t>
-      </w:r>
-      <w:proofErr w:type="spellStart"/>
-      <w:proofErr w:type="gramStart"/>
-      <w:r>
-        <w:rPr>
-          <w:rFonts w:ascii="Consolas" w:eastAsiaTheme="minorHAnsi" w:hAnsi="Consolas" w:cs="Consolas"/>
-          <w:color w:val="000000"/>
-          <w:sz w:val="19"/>
-          <w:szCs w:val="19"/>
-          <w:lang w:val="en-US"/>
-        </w:rPr>
-        <w:t>eax</w:t>
-      </w:r>
-      <w:proofErr w:type="spellEnd"/>
-      <w:r>
-        <w:rPr>
-          <w:rFonts w:ascii="Consolas" w:eastAsiaTheme="minorHAnsi" w:hAnsi="Consolas" w:cs="Consolas"/>
-          <w:color w:val="000000"/>
-          <w:sz w:val="19"/>
-          <w:szCs w:val="19"/>
-          <w:lang w:val="en-US"/>
-        </w:rPr>
-        <w:t>,[</w:t>
-      </w:r>
-      <w:proofErr w:type="gramEnd"/>
-      <w:r>
-        <w:rPr>
-          <w:rFonts w:ascii="Consolas" w:eastAsiaTheme="minorHAnsi" w:hAnsi="Consolas" w:cs="Consolas"/>
-          <w:color w:val="000000"/>
-          <w:sz w:val="19"/>
-          <w:szCs w:val="19"/>
-          <w:lang w:val="en-US"/>
-        </w:rPr>
-        <w:t>ebp+12]</w:t>
-      </w:r>
-    </w:p>
-    <w:p>
-      <w:pPr>
-        <w:autoSpaceDE w:val="0"/>
-        <w:autoSpaceDN w:val="0"/>
-        <w:adjustRightInd w:val="0"/>
-        <w:spacing w:after="0" w:line="240" w:lineRule="auto"/>
-        <w:rPr>
-          <w:rFonts w:ascii="Consolas" w:eastAsiaTheme="minorHAnsi" w:hAnsi="Consolas" w:cs="Consolas"/>
-          <w:color w:val="000000"/>
-          <w:sz w:val="19"/>
-          <w:szCs w:val="19"/>
-          <w:lang w:val="en-US"/>
-        </w:rPr>
-      </w:pPr>
-      <w:r>
-        <w:rPr>
-          <w:rFonts w:ascii="Consolas" w:eastAsiaTheme="minorHAnsi" w:hAnsi="Consolas" w:cs="Consolas"/>
-          <w:color w:val="000000"/>
-          <w:sz w:val="19"/>
-          <w:szCs w:val="19"/>
-          <w:lang w:val="en-US"/>
-        </w:rPr>
-        <w:tab/>
-      </w:r>
-      <w:r>
-        <w:rPr>
-          <w:rFonts w:ascii="Consolas" w:eastAsiaTheme="minorHAnsi" w:hAnsi="Consolas" w:cs="Consolas"/>
-          <w:color w:val="000000"/>
-          <w:sz w:val="19"/>
-          <w:szCs w:val="19"/>
-          <w:lang w:val="en-US"/>
-        </w:rPr>
-        <w:tab/>
-        <w:t>mov bx, 2</w:t>
-      </w:r>
-    </w:p>
-    <w:p>
-      <w:pPr>
-        <w:autoSpaceDE w:val="0"/>
-        <w:autoSpaceDN w:val="0"/>
-        <w:adjustRightInd w:val="0"/>
-        <w:spacing w:after="0" w:line="240" w:lineRule="auto"/>
-        <w:rPr>
-          <w:rFonts w:ascii="Consolas" w:eastAsiaTheme="minorHAnsi" w:hAnsi="Consolas" w:cs="Consolas"/>
-          <w:color w:val="000000"/>
-          <w:sz w:val="19"/>
-          <w:szCs w:val="19"/>
-          <w:lang w:val="en-US"/>
-        </w:rPr>
-      </w:pPr>
-      <w:r>
-        <w:rPr>
-          <w:rFonts w:ascii="Consolas" w:eastAsiaTheme="minorHAnsi" w:hAnsi="Consolas" w:cs="Consolas"/>
-          <w:color w:val="000000"/>
-          <w:sz w:val="19"/>
-          <w:szCs w:val="19"/>
-          <w:lang w:val="en-US"/>
-        </w:rPr>
-        <w:tab/>
-      </w:r>
-      <w:r>
-        <w:rPr>
-          <w:rFonts w:ascii="Consolas" w:eastAsiaTheme="minorHAnsi" w:hAnsi="Consolas" w:cs="Consolas"/>
-          <w:color w:val="000000"/>
-          <w:sz w:val="19"/>
-          <w:szCs w:val="19"/>
-          <w:lang w:val="en-US"/>
-        </w:rPr>
-        <w:tab/>
-      </w:r>
-      <w:proofErr w:type="spellStart"/>
-      <w:r>
-        <w:rPr>
-          <w:rFonts w:ascii="Consolas" w:eastAsiaTheme="minorHAnsi" w:hAnsi="Consolas" w:cs="Consolas"/>
-          <w:color w:val="000000"/>
-          <w:sz w:val="19"/>
-          <w:szCs w:val="19"/>
-          <w:lang w:val="en-US"/>
-        </w:rPr>
-        <w:t>idiv</w:t>
-      </w:r>
-      <w:proofErr w:type="spellEnd"/>
-      <w:r>
-        <w:rPr>
-          <w:rFonts w:ascii="Consolas" w:eastAsiaTheme="minorHAnsi" w:hAnsi="Consolas" w:cs="Consolas"/>
-          <w:color w:val="000000"/>
-          <w:sz w:val="19"/>
-          <w:szCs w:val="19"/>
-          <w:lang w:val="en-US"/>
-        </w:rPr>
-        <w:t xml:space="preserve"> bx</w:t>
-      </w:r>
-    </w:p>
-    <w:p>
-      <w:pPr>
-        <w:autoSpaceDE w:val="0"/>
-        <w:autoSpaceDN w:val="0"/>
-        <w:adjustRightInd w:val="0"/>
-        <w:spacing w:after="0" w:line="240" w:lineRule="auto"/>
-        <w:rPr>
-          <w:rFonts w:ascii="Consolas" w:eastAsiaTheme="minorHAnsi" w:hAnsi="Consolas" w:cs="Consolas"/>
-          <w:color w:val="000000"/>
-          <w:sz w:val="19"/>
-          <w:szCs w:val="19"/>
-          <w:lang w:val="en-US"/>
-        </w:rPr>
-      </w:pPr>
-      <w:r>
-        <w:rPr>
-          <w:rFonts w:ascii="Consolas" w:eastAsiaTheme="minorHAnsi" w:hAnsi="Consolas" w:cs="Consolas"/>
-          <w:color w:val="000000"/>
-          <w:sz w:val="19"/>
-          <w:szCs w:val="19"/>
-          <w:lang w:val="en-US"/>
-        </w:rPr>
-        <w:tab/>
-      </w:r>
-      <w:r>
-        <w:rPr>
-          <w:rFonts w:ascii="Consolas" w:eastAsiaTheme="minorHAnsi" w:hAnsi="Consolas" w:cs="Consolas"/>
-          <w:color w:val="000000"/>
-          <w:sz w:val="19"/>
-          <w:szCs w:val="19"/>
-          <w:lang w:val="en-US"/>
-        </w:rPr>
-        <w:tab/>
-        <w:t>mov Temp</w:t>
-      </w:r>
-      <w:proofErr w:type="gramStart"/>
-      <w:r>
-        <w:rPr>
-          <w:rFonts w:ascii="Consolas" w:eastAsiaTheme="minorHAnsi" w:hAnsi="Consolas" w:cs="Consolas"/>
-          <w:color w:val="000000"/>
-          <w:sz w:val="19"/>
-          <w:szCs w:val="19"/>
-          <w:lang w:val="en-US"/>
-        </w:rPr>
-        <w:t>1,eax</w:t>
-      </w:r>
-      <w:proofErr w:type="gramEnd"/>
-    </w:p>
-    <w:p>
-      <w:pPr>
-        <w:autoSpaceDE w:val="0"/>
-        <w:autoSpaceDN w:val="0"/>
-        <w:adjustRightInd w:val="0"/>
-        <w:spacing w:after="0" w:line="240" w:lineRule="auto"/>
-        <w:rPr>
-          <w:rFonts w:ascii="Consolas" w:eastAsiaTheme="minorHAnsi" w:hAnsi="Consolas" w:cs="Consolas"/>
-          <w:color w:val="000000"/>
-          <w:sz w:val="19"/>
-          <w:szCs w:val="19"/>
-          <w:lang w:val="en-US"/>
-        </w:rPr>
-      </w:pPr>
-      <w:r>
-        <w:rPr>
-          <w:rFonts w:ascii="Consolas" w:eastAsiaTheme="minorHAnsi" w:hAnsi="Consolas" w:cs="Consolas"/>
-          <w:color w:val="000000"/>
-          <w:sz w:val="19"/>
-          <w:szCs w:val="19"/>
-          <w:lang w:val="en-US"/>
-        </w:rPr>
-        <w:tab/>
-      </w:r>
-      <w:r>
-        <w:rPr>
-          <w:rFonts w:ascii="Consolas" w:eastAsiaTheme="minorHAnsi" w:hAnsi="Consolas" w:cs="Consolas"/>
-          <w:color w:val="000000"/>
-          <w:sz w:val="19"/>
-          <w:szCs w:val="19"/>
-          <w:lang w:val="en-US"/>
-        </w:rPr>
-        <w:tab/>
-        <w:t xml:space="preserve">mov </w:t>
-      </w:r>
-      <w:proofErr w:type="spellStart"/>
-      <w:proofErr w:type="gramStart"/>
-      <w:r>
-        <w:rPr>
-          <w:rFonts w:ascii="Consolas" w:eastAsiaTheme="minorHAnsi" w:hAnsi="Consolas" w:cs="Consolas"/>
-          <w:color w:val="000000"/>
-          <w:sz w:val="19"/>
-          <w:szCs w:val="19"/>
-          <w:lang w:val="en-US"/>
-        </w:rPr>
-        <w:t>eax</w:t>
-      </w:r>
-      <w:proofErr w:type="spellEnd"/>
-      <w:r>
-        <w:rPr>
-          <w:rFonts w:ascii="Consolas" w:eastAsiaTheme="minorHAnsi" w:hAnsi="Consolas" w:cs="Consolas"/>
-          <w:color w:val="000000"/>
-          <w:sz w:val="19"/>
-          <w:szCs w:val="19"/>
-          <w:lang w:val="en-US"/>
-        </w:rPr>
-        <w:t>,[</w:t>
-      </w:r>
-      <w:proofErr w:type="gramEnd"/>
-      <w:r>
-        <w:rPr>
-          <w:rFonts w:ascii="Consolas" w:eastAsiaTheme="minorHAnsi" w:hAnsi="Consolas" w:cs="Consolas"/>
-          <w:color w:val="000000"/>
-          <w:sz w:val="19"/>
-          <w:szCs w:val="19"/>
-          <w:lang w:val="en-US"/>
-        </w:rPr>
-        <w:t>ebp+16]</w:t>
-      </w:r>
-    </w:p>
-    <w:p>
-      <w:pPr>
-        <w:autoSpaceDE w:val="0"/>
-        <w:autoSpaceDN w:val="0"/>
-        <w:adjustRightInd w:val="0"/>
-        <w:spacing w:after="0" w:line="240" w:lineRule="auto"/>
-        <w:rPr>
-          <w:rFonts w:ascii="Consolas" w:eastAsiaTheme="minorHAnsi" w:hAnsi="Consolas" w:cs="Consolas"/>
-          <w:color w:val="000000"/>
-          <w:sz w:val="19"/>
-          <w:szCs w:val="19"/>
-          <w:lang w:val="en-US"/>
-        </w:rPr>
-      </w:pPr>
-      <w:r>
-        <w:rPr>
-          <w:rFonts w:ascii="Consolas" w:eastAsiaTheme="minorHAnsi" w:hAnsi="Consolas" w:cs="Consolas"/>
-          <w:color w:val="000000"/>
-          <w:sz w:val="19"/>
-          <w:szCs w:val="19"/>
-          <w:lang w:val="en-US"/>
-        </w:rPr>
-        <w:tab/>
-      </w:r>
-      <w:r>
-        <w:rPr>
-          <w:rFonts w:ascii="Consolas" w:eastAsiaTheme="minorHAnsi" w:hAnsi="Consolas" w:cs="Consolas"/>
-          <w:color w:val="000000"/>
-          <w:sz w:val="19"/>
-          <w:szCs w:val="19"/>
-          <w:lang w:val="en-US"/>
-        </w:rPr>
-        <w:tab/>
-        <w:t>mov bx, 4</w:t>
-      </w:r>
-    </w:p>
-    <w:p>
-      <w:pPr>
-        <w:autoSpaceDE w:val="0"/>
-        <w:autoSpaceDN w:val="0"/>
-        <w:adjustRightInd w:val="0"/>
-        <w:spacing w:after="0" w:line="240" w:lineRule="auto"/>
-        <w:rPr>
-          <w:rFonts w:ascii="Consolas" w:eastAsiaTheme="minorHAnsi" w:hAnsi="Consolas" w:cs="Consolas"/>
-          <w:color w:val="000000"/>
-          <w:sz w:val="19"/>
-          <w:szCs w:val="19"/>
-          <w:lang w:val="en-US"/>
-        </w:rPr>
-      </w:pPr>
-      <w:r>
-        <w:rPr>
-          <w:rFonts w:ascii="Consolas" w:eastAsiaTheme="minorHAnsi" w:hAnsi="Consolas" w:cs="Consolas"/>
-          <w:color w:val="000000"/>
-          <w:sz w:val="19"/>
-          <w:szCs w:val="19"/>
-          <w:lang w:val="en-US"/>
-        </w:rPr>
-        <w:tab/>
-      </w:r>
-      <w:r>
-        <w:rPr>
-          <w:rFonts w:ascii="Consolas" w:eastAsiaTheme="minorHAnsi" w:hAnsi="Consolas" w:cs="Consolas"/>
-          <w:color w:val="000000"/>
-          <w:sz w:val="19"/>
-          <w:szCs w:val="19"/>
-          <w:lang w:val="en-US"/>
-        </w:rPr>
-        <w:tab/>
-      </w:r>
-      <w:proofErr w:type="spellStart"/>
-      <w:r>
-        <w:rPr>
-          <w:rFonts w:ascii="Consolas" w:eastAsiaTheme="minorHAnsi" w:hAnsi="Consolas" w:cs="Consolas"/>
-          <w:color w:val="000000"/>
-          <w:sz w:val="19"/>
-          <w:szCs w:val="19"/>
-          <w:lang w:val="en-US"/>
-        </w:rPr>
-        <w:t>imul</w:t>
-      </w:r>
-      <w:proofErr w:type="spellEnd"/>
-      <w:r>
-        <w:rPr>
-          <w:rFonts w:ascii="Consolas" w:eastAsiaTheme="minorHAnsi" w:hAnsi="Consolas" w:cs="Consolas"/>
-          <w:color w:val="000000"/>
-          <w:sz w:val="19"/>
-          <w:szCs w:val="19"/>
-          <w:lang w:val="en-US"/>
-        </w:rPr>
-        <w:t xml:space="preserve"> bx</w:t>
-      </w:r>
-    </w:p>
-    <w:p>
-      <w:pPr>
-        <w:autoSpaceDE w:val="0"/>
-        <w:autoSpaceDN w:val="0"/>
-        <w:adjustRightInd w:val="0"/>
-        <w:spacing w:after="0" w:line="240" w:lineRule="auto"/>
-        <w:rPr>
-          <w:rFonts w:ascii="Consolas" w:eastAsiaTheme="minorHAnsi" w:hAnsi="Consolas" w:cs="Consolas"/>
-          <w:color w:val="000000"/>
-          <w:sz w:val="19"/>
-          <w:szCs w:val="19"/>
-          <w:lang w:val="en-US"/>
-        </w:rPr>
-      </w:pPr>
-      <w:r>
-        <w:rPr>
-          <w:rFonts w:ascii="Consolas" w:eastAsiaTheme="minorHAnsi" w:hAnsi="Consolas" w:cs="Consolas"/>
-          <w:color w:val="000000"/>
-          <w:sz w:val="19"/>
-          <w:szCs w:val="19"/>
-          <w:lang w:val="en-US"/>
-        </w:rPr>
-        <w:tab/>
-      </w:r>
-      <w:r>
-        <w:rPr>
-          <w:rFonts w:ascii="Consolas" w:eastAsiaTheme="minorHAnsi" w:hAnsi="Consolas" w:cs="Consolas"/>
-          <w:color w:val="000000"/>
-          <w:sz w:val="19"/>
-          <w:szCs w:val="19"/>
-          <w:lang w:val="en-US"/>
-        </w:rPr>
-        <w:tab/>
-        <w:t xml:space="preserve">sub </w:t>
-      </w:r>
-      <w:proofErr w:type="spellStart"/>
-      <w:r>
-        <w:rPr>
-          <w:rFonts w:ascii="Consolas" w:eastAsiaTheme="minorHAnsi" w:hAnsi="Consolas" w:cs="Consolas"/>
-          <w:color w:val="000000"/>
-          <w:sz w:val="19"/>
-          <w:szCs w:val="19"/>
-          <w:lang w:val="en-US"/>
-        </w:rPr>
-        <w:t>eax</w:t>
-      </w:r>
-      <w:proofErr w:type="spellEnd"/>
-      <w:r>
-        <w:rPr>
-          <w:rFonts w:ascii="Consolas" w:eastAsiaTheme="minorHAnsi" w:hAnsi="Consolas" w:cs="Consolas"/>
-          <w:color w:val="000000"/>
-          <w:sz w:val="19"/>
-          <w:szCs w:val="19"/>
-          <w:lang w:val="en-US"/>
-        </w:rPr>
-        <w:t>, Temp1</w:t>
-      </w:r>
-    </w:p>
-    <w:p>
-      <w:pPr>
-        <w:autoSpaceDE w:val="0"/>
-        <w:autoSpaceDN w:val="0"/>
-        <w:adjustRightInd w:val="0"/>
-        <w:spacing w:after="0" w:line="240" w:lineRule="auto"/>
-        <w:rPr>
-          <w:rFonts w:ascii="Consolas" w:eastAsiaTheme="minorHAnsi" w:hAnsi="Consolas" w:cs="Consolas"/>
-          <w:color w:val="000000"/>
-          <w:sz w:val="19"/>
-          <w:szCs w:val="19"/>
-          <w:lang w:val="en-US"/>
-        </w:rPr>
-      </w:pPr>
-      <w:r>
-        <w:rPr>
-          <w:rFonts w:ascii="Consolas" w:eastAsiaTheme="minorHAnsi" w:hAnsi="Consolas" w:cs="Consolas"/>
-          <w:color w:val="000000"/>
-          <w:sz w:val="19"/>
-          <w:szCs w:val="19"/>
-          <w:lang w:val="en-US"/>
-        </w:rPr>
-        <w:tab/>
-      </w:r>
-      <w:r>
-        <w:rPr>
-          <w:rFonts w:ascii="Consolas" w:eastAsiaTheme="minorHAnsi" w:hAnsi="Consolas" w:cs="Consolas"/>
-          <w:color w:val="000000"/>
-          <w:sz w:val="19"/>
-          <w:szCs w:val="19"/>
-          <w:lang w:val="en-US"/>
-        </w:rPr>
-        <w:tab/>
-        <w:t xml:space="preserve">add </w:t>
-      </w:r>
-      <w:proofErr w:type="spellStart"/>
-      <w:r>
-        <w:rPr>
-          <w:rFonts w:ascii="Consolas" w:eastAsiaTheme="minorHAnsi" w:hAnsi="Consolas" w:cs="Consolas"/>
-          <w:color w:val="000000"/>
-          <w:sz w:val="19"/>
-          <w:szCs w:val="19"/>
-          <w:lang w:val="en-US"/>
-        </w:rPr>
-        <w:t>eax</w:t>
-      </w:r>
-      <w:proofErr w:type="spellEnd"/>
-      <w:r>
-        <w:rPr>
-          <w:rFonts w:ascii="Consolas" w:eastAsiaTheme="minorHAnsi" w:hAnsi="Consolas" w:cs="Consolas"/>
-          <w:color w:val="000000"/>
-          <w:sz w:val="19"/>
-          <w:szCs w:val="19"/>
-          <w:lang w:val="en-US"/>
-        </w:rPr>
-        <w:t>, [ebp+8]</w:t>
-      </w:r>
-    </w:p>
-    <w:p>
-      <w:pPr>
-        <w:autoSpaceDE w:val="0"/>
-        <w:autoSpaceDN w:val="0"/>
-        <w:adjustRightInd w:val="0"/>
-        <w:spacing w:after="0" w:line="240" w:lineRule="auto"/>
-        <w:rPr>
-          <w:rFonts w:ascii="Consolas" w:eastAsiaTheme="minorHAnsi" w:hAnsi="Consolas" w:cs="Consolas"/>
-          <w:color w:val="000000"/>
-          <w:sz w:val="19"/>
-          <w:szCs w:val="19"/>
-          <w:lang w:val="en-US"/>
-        </w:rPr>
-      </w:pPr>
-      <w:r>
-        <w:rPr>
-          <w:rFonts w:ascii="Consolas" w:eastAsiaTheme="minorHAnsi" w:hAnsi="Consolas" w:cs="Consolas"/>
-          <w:color w:val="000000"/>
-          <w:sz w:val="19"/>
-          <w:szCs w:val="19"/>
-          <w:lang w:val="en-US"/>
-        </w:rPr>
-        <w:tab/>
-      </w:r>
-      <w:r>
-        <w:rPr>
-          <w:rFonts w:ascii="Consolas" w:eastAsiaTheme="minorHAnsi" w:hAnsi="Consolas" w:cs="Consolas"/>
-          <w:color w:val="000000"/>
-          <w:sz w:val="19"/>
-          <w:szCs w:val="19"/>
-          <w:lang w:val="en-US"/>
-        </w:rPr>
-        <w:tab/>
-        <w:t xml:space="preserve">add </w:t>
-      </w:r>
-      <w:proofErr w:type="spellStart"/>
-      <w:r>
-        <w:rPr>
-          <w:rFonts w:ascii="Consolas" w:eastAsiaTheme="minorHAnsi" w:hAnsi="Consolas" w:cs="Consolas"/>
-          <w:color w:val="000000"/>
-          <w:sz w:val="19"/>
-          <w:szCs w:val="19"/>
-          <w:lang w:val="en-US"/>
-        </w:rPr>
-        <w:t>eax</w:t>
-      </w:r>
-      <w:proofErr w:type="spellEnd"/>
-      <w:r>
-        <w:rPr>
-          <w:rFonts w:ascii="Consolas" w:eastAsiaTheme="minorHAnsi" w:hAnsi="Consolas" w:cs="Consolas"/>
-          <w:color w:val="000000"/>
-          <w:sz w:val="19"/>
-          <w:szCs w:val="19"/>
-          <w:lang w:val="en-US"/>
-        </w:rPr>
-        <w:t>, K</w:t>
-      </w:r>
-    </w:p>
-    <w:p>
-      <w:pPr>
-        <w:autoSpaceDE w:val="0"/>
-        <w:autoSpaceDN w:val="0"/>
-        <w:adjustRightInd w:val="0"/>
-        <w:spacing w:after="0" w:line="240" w:lineRule="auto"/>
-        <w:rPr>
-          <w:rFonts w:ascii="Consolas" w:eastAsiaTheme="minorHAnsi" w:hAnsi="Consolas" w:cs="Consolas"/>
-          <w:color w:val="000000"/>
-          <w:sz w:val="19"/>
-          <w:szCs w:val="19"/>
-          <w:lang w:val="en-US"/>
-        </w:rPr>
-      </w:pPr>
-      <w:r>
-        <w:rPr>
-          <w:rFonts w:ascii="Consolas" w:eastAsiaTheme="minorHAnsi" w:hAnsi="Consolas" w:cs="Consolas"/>
-          <w:color w:val="000000"/>
-          <w:sz w:val="19"/>
-          <w:szCs w:val="19"/>
-          <w:lang w:val="en-US"/>
-        </w:rPr>
-        <w:tab/>
-      </w:r>
-      <w:r>
-        <w:rPr>
-          <w:rFonts w:ascii="Consolas" w:eastAsiaTheme="minorHAnsi" w:hAnsi="Consolas" w:cs="Consolas"/>
-          <w:color w:val="000000"/>
-          <w:sz w:val="19"/>
-          <w:szCs w:val="19"/>
-          <w:lang w:val="en-US"/>
-        </w:rPr>
-        <w:tab/>
-        <w:t xml:space="preserve">pop </w:t>
-      </w:r>
-      <w:proofErr w:type="spellStart"/>
-      <w:r>
-        <w:rPr>
-          <w:rFonts w:ascii="Consolas" w:eastAsiaTheme="minorHAnsi" w:hAnsi="Consolas" w:cs="Consolas"/>
-          <w:color w:val="000000"/>
-          <w:sz w:val="19"/>
-          <w:szCs w:val="19"/>
-          <w:lang w:val="en-US"/>
-        </w:rPr>
-        <w:t>ebp</w:t>
-      </w:r>
-      <w:proofErr w:type="spellEnd"/>
-    </w:p>
-    <w:p>
-      <w:pPr>
-        <w:autoSpaceDE w:val="0"/>
-        <w:autoSpaceDN w:val="0"/>
-        <w:adjustRightInd w:val="0"/>
-        <w:spacing w:after="0" w:line="240" w:lineRule="auto"/>
-        <w:rPr>
-          <w:rFonts w:ascii="Consolas" w:eastAsiaTheme="minorHAnsi" w:hAnsi="Consolas" w:cs="Consolas"/>
-          <w:color w:val="000000"/>
-          <w:sz w:val="19"/>
-          <w:szCs w:val="19"/>
-          <w:lang w:val="en-US"/>
-        </w:rPr>
-      </w:pPr>
-      <w:r>
-        <w:rPr>
-          <w:rFonts w:ascii="Consolas" w:eastAsiaTheme="minorHAnsi" w:hAnsi="Consolas" w:cs="Consolas"/>
-          <w:color w:val="000000"/>
-          <w:sz w:val="19"/>
-          <w:szCs w:val="19"/>
-          <w:lang w:val="en-US"/>
-        </w:rPr>
-        <w:tab/>
-        <w:t xml:space="preserve">invoke </w:t>
-      </w:r>
-      <w:proofErr w:type="spellStart"/>
-      <w:r>
-        <w:rPr>
-          <w:rFonts w:ascii="Consolas" w:eastAsiaTheme="minorHAnsi" w:hAnsi="Consolas" w:cs="Consolas"/>
-          <w:color w:val="000000"/>
-          <w:sz w:val="19"/>
-          <w:szCs w:val="19"/>
-          <w:lang w:val="en-US"/>
-        </w:rPr>
-        <w:t>printf</w:t>
-      </w:r>
-      <w:proofErr w:type="spellEnd"/>
-      <w:r>
-        <w:rPr>
-          <w:rFonts w:ascii="Consolas" w:eastAsiaTheme="minorHAnsi" w:hAnsi="Consolas" w:cs="Consolas"/>
-          <w:color w:val="000000"/>
-          <w:sz w:val="19"/>
-          <w:szCs w:val="19"/>
-          <w:lang w:val="en-US"/>
-        </w:rPr>
-        <w:t xml:space="preserve">, </w:t>
-      </w:r>
-      <w:proofErr w:type="spellStart"/>
-      <w:r>
-        <w:rPr>
-          <w:rFonts w:ascii="Consolas" w:eastAsiaTheme="minorHAnsi" w:hAnsi="Consolas" w:cs="Consolas"/>
-          <w:color w:val="000000"/>
-          <w:sz w:val="19"/>
-          <w:szCs w:val="19"/>
-          <w:lang w:val="en-US"/>
-        </w:rPr>
-        <w:t>addr</w:t>
-      </w:r>
-      <w:proofErr w:type="spellEnd"/>
-      <w:r>
-        <w:rPr>
-          <w:rFonts w:ascii="Consolas" w:eastAsiaTheme="minorHAnsi" w:hAnsi="Consolas" w:cs="Consolas"/>
-          <w:color w:val="000000"/>
-          <w:sz w:val="19"/>
-          <w:szCs w:val="19"/>
-          <w:lang w:val="en-US"/>
-        </w:rPr>
-        <w:t xml:space="preserve"> Msg, </w:t>
-      </w:r>
-      <w:proofErr w:type="spellStart"/>
-      <w:r>
-        <w:rPr>
-          <w:rFonts w:ascii="Consolas" w:eastAsiaTheme="minorHAnsi" w:hAnsi="Consolas" w:cs="Consolas"/>
-          <w:color w:val="000000"/>
-          <w:sz w:val="19"/>
-          <w:szCs w:val="19"/>
-          <w:lang w:val="en-US"/>
-        </w:rPr>
-        <w:t>eax</w:t>
-      </w:r>
-      <w:proofErr w:type="spellEnd"/>
-    </w:p>
-    <w:p>
-      <w:pPr>
-        <w:autoSpaceDE w:val="0"/>
-        <w:autoSpaceDN w:val="0"/>
-        <w:adjustRightInd w:val="0"/>
-        <w:spacing w:after="0" w:line="240" w:lineRule="auto"/>
-        <w:rPr>
-          <w:rFonts w:ascii="Consolas" w:eastAsiaTheme="minorHAnsi" w:hAnsi="Consolas" w:cs="Consolas"/>
-          <w:color w:val="000000"/>
-          <w:sz w:val="19"/>
-          <w:szCs w:val="19"/>
           <w:lang w:val="ru-RU"/>
         </w:rPr>
-      </w:pPr>
-      <w:r>
-        <w:rPr>
-          <w:rFonts w:ascii="Consolas" w:eastAsiaTheme="minorHAnsi" w:hAnsi="Consolas" w:cs="Consolas"/>
-          <w:color w:val="000000"/>
-          <w:sz w:val="19"/>
-          <w:szCs w:val="19"/>
-          <w:lang w:val="en-US"/>
-        </w:rPr>
-        <w:tab/>
-      </w:r>
-      <w:proofErr w:type="spellStart"/>
-      <w:r>
-        <w:rPr>
-          <w:rFonts w:ascii="Consolas" w:eastAsiaTheme="minorHAnsi" w:hAnsi="Consolas" w:cs="Consolas"/>
-          <w:color w:val="000000"/>
-          <w:sz w:val="19"/>
-          <w:szCs w:val="19"/>
-          <w:lang w:val="ru-RU"/>
-        </w:rPr>
-        <w:t>ret</w:t>
-      </w:r>
-      <w:proofErr w:type="spellEnd"/>
-    </w:p>
-    <w:p>
-      <w:pPr>
-        <w:autoSpaceDE w:val="0"/>
-        <w:autoSpaceDN w:val="0"/>
-        <w:adjustRightInd w:val="0"/>
-        <w:spacing w:after="0" w:line="240" w:lineRule="auto"/>
-        <w:rPr>
-          <w:rFonts w:ascii="Consolas" w:eastAsiaTheme="minorHAnsi" w:hAnsi="Consolas" w:cs="Consolas"/>
-          <w:color w:val="000000"/>
-          <w:sz w:val="19"/>
-          <w:szCs w:val="19"/>
-          <w:lang w:val="ru-RU"/>
-        </w:rPr>
-      </w:pPr>
-      <w:proofErr w:type="spellStart"/>
-      <w:r>
-        <w:rPr>
-          <w:rFonts w:ascii="Consolas" w:eastAsiaTheme="minorHAnsi" w:hAnsi="Consolas" w:cs="Consolas"/>
-          <w:color w:val="000000"/>
-          <w:sz w:val="19"/>
-          <w:szCs w:val="19"/>
-          <w:lang w:val="ru-RU"/>
-        </w:rPr>
-        <w:t>calc</w:t>
-      </w:r>
-      <w:proofErr w:type="spellEnd"/>
-      <w:r>
-        <w:rPr>
-          <w:rFonts w:ascii="Consolas" w:eastAsiaTheme="minorHAnsi" w:hAnsi="Consolas" w:cs="Consolas"/>
-          <w:color w:val="000000"/>
-          <w:sz w:val="19"/>
-          <w:szCs w:val="19"/>
-          <w:lang w:val="ru-RU"/>
-        </w:rPr>
-        <w:t xml:space="preserve"> </w:t>
-      </w:r>
-      <w:proofErr w:type="spellStart"/>
-      <w:r>
-        <w:rPr>
-          <w:rFonts w:ascii="Consolas" w:eastAsiaTheme="minorHAnsi" w:hAnsi="Consolas" w:cs="Consolas"/>
-          <w:color w:val="000000"/>
-          <w:sz w:val="19"/>
-          <w:szCs w:val="19"/>
-          <w:lang w:val="ru-RU"/>
-        </w:rPr>
-        <w:t>endp</w:t>
+        <w:t>end</w:t>
       </w:r>
       <w:proofErr w:type="spellEnd"/>
     </w:p>
@@ -6169,36 +5735,14 @@
         <w:spacing w:after="0"/>
         <w:ind w:firstLine="709"/>
         <w:rPr>
-          <w:rFonts w:ascii="Times New Roman" w:hAnsi="Times New Roman"/>
-          <w:b/>
-          <w:sz w:val="28"/>
-          <w:szCs w:val="28"/>
-        </w:rPr>
-      </w:pPr>
-      <w:proofErr w:type="spellStart"/>
-      <w:r>
-        <w:rPr>
-          <w:rFonts w:ascii="Consolas" w:eastAsiaTheme="minorHAnsi" w:hAnsi="Consolas" w:cs="Consolas"/>
-          <w:color w:val="000000"/>
-          <w:sz w:val="19"/>
-          <w:szCs w:val="19"/>
-          <w:lang w:val="ru-RU"/>
-        </w:rPr>
-        <w:t>end</w:t>
-      </w:r>
-      <w:proofErr w:type="spellEnd"/>
-    </w:p>
-    <w:p>
-      <w:pPr>
-        <w:spacing w:after="0"/>
-        <w:ind w:firstLine="709"/>
-        <w:rPr>
           <w:rFonts w:asciiTheme="minorHAnsi" w:hAnsiTheme="minorHAnsi" w:cstheme="minorHAnsi"/>
           <w:b/>
           <w:sz w:val="28"/>
           <w:szCs w:val="28"/>
         </w:rPr>
       </w:pPr>
+      <w:bookmarkStart w:id="0" w:name="_GoBack"/>
+      <w:bookmarkEnd w:id="0"/>
     </w:p>
     <w:p>
       <w:pPr>

</xml_diff>